<commit_message>
changed the migrations and added some comments
</commit_message>
<xml_diff>
--- a/Documenten/Documentatie/CCSB_TO_v1.0.docx
+++ b/Documenten/Documentatie/CCSB_TO_v1.0.docx
@@ -4,7 +4,7 @@
   <w:body>
     <w:p>
       <w:pPr>
-        <w:pStyle w:val="Titel"/>
+        <w:pStyle w:val="Title"/>
       </w:pPr>
       <w:r>
         <w:t>Technisch Ontwerp</w:t>
@@ -12,7 +12,7 @@
     </w:p>
     <w:p>
       <w:pPr>
-        <w:pStyle w:val="Ondertitel"/>
+        <w:pStyle w:val="Subtitle"/>
       </w:pPr>
       <w:r>
         <w:t>Project: CCSB</w:t>
@@ -20,7 +20,7 @@
     </w:p>
     <w:p>
       <w:pPr>
-        <w:pStyle w:val="Ondertitel"/>
+        <w:pStyle w:val="Subtitle"/>
       </w:pPr>
       <w:r>
         <w:t>Datum: 13-9-2021</w:t>
@@ -28,7 +28,7 @@
     </w:p>
     <w:p>
       <w:pPr>
-        <w:pStyle w:val="Ondertitel"/>
+        <w:pStyle w:val="Subtitle"/>
       </w:pPr>
       <w:r>
         <w:t>Versie: 1.0</w:t>
@@ -36,7 +36,7 @@
     </w:p>
     <w:p>
       <w:pPr>
-        <w:pStyle w:val="Ondertitel"/>
+        <w:pStyle w:val="Subtitle"/>
       </w:pPr>
       <w:r>
         <w:rPr>
@@ -171,7 +171,7 @@
           <w:sdtContent>
             <w:p>
               <w:pPr>
-                <w:pStyle w:val="Kopvaninhoudsopgave"/>
+                <w:pStyle w:val="TOCHeading"/>
                 <w:jc w:val="center"/>
                 <w:rPr>
                   <w:b/>
@@ -227,7 +227,7 @@
             </w:p>
             <w:p>
               <w:pPr>
-                <w:pStyle w:val="Inhopg1"/>
+                <w:pStyle w:val="TOC1"/>
                 <w:tabs>
                   <w:tab w:val="left" w:pos="440"/>
                   <w:tab w:val="right" w:pos="9396"/>
@@ -343,7 +343,7 @@
             </w:p>
             <w:p>
               <w:pPr>
-                <w:pStyle w:val="Inhopg1"/>
+                <w:pStyle w:val="TOC1"/>
                 <w:tabs>
                   <w:tab w:val="left" w:pos="440"/>
                   <w:tab w:val="right" w:pos="9396"/>
@@ -437,7 +437,7 @@
             </w:p>
             <w:p>
               <w:pPr>
-                <w:pStyle w:val="Inhopg1"/>
+                <w:pStyle w:val="TOC1"/>
                 <w:tabs>
                   <w:tab w:val="left" w:pos="440"/>
                   <w:tab w:val="right" w:pos="9396"/>
@@ -531,7 +531,7 @@
             </w:p>
             <w:p>
               <w:pPr>
-                <w:pStyle w:val="Inhopg1"/>
+                <w:pStyle w:val="TOC1"/>
                 <w:tabs>
                   <w:tab w:val="left" w:pos="440"/>
                   <w:tab w:val="right" w:pos="9396"/>
@@ -625,7 +625,7 @@
             </w:p>
             <w:p>
               <w:pPr>
-                <w:pStyle w:val="Inhopg1"/>
+                <w:pStyle w:val="TOC1"/>
                 <w:tabs>
                   <w:tab w:val="left" w:pos="440"/>
                   <w:tab w:val="right" w:pos="9396"/>
@@ -719,7 +719,7 @@
             </w:p>
             <w:p>
               <w:pPr>
-                <w:pStyle w:val="Inhopg2"/>
+                <w:pStyle w:val="TOC2"/>
                 <w:tabs>
                   <w:tab w:val="right" w:pos="9396"/>
                 </w:tabs>
@@ -791,7 +791,7 @@
             </w:p>
             <w:p>
               <w:pPr>
-                <w:pStyle w:val="Inhopg2"/>
+                <w:pStyle w:val="TOC2"/>
                 <w:tabs>
                   <w:tab w:val="right" w:pos="9396"/>
                 </w:tabs>
@@ -863,7 +863,7 @@
             </w:p>
             <w:p>
               <w:pPr>
-                <w:pStyle w:val="Inhopg1"/>
+                <w:pStyle w:val="TOC1"/>
                 <w:tabs>
                   <w:tab w:val="left" w:pos="440"/>
                   <w:tab w:val="right" w:pos="9396"/>
@@ -957,7 +957,7 @@
             </w:p>
             <w:p>
               <w:pPr>
-                <w:pStyle w:val="Inhopg2"/>
+                <w:pStyle w:val="TOC2"/>
                 <w:tabs>
                   <w:tab w:val="right" w:pos="9396"/>
                 </w:tabs>
@@ -1029,7 +1029,7 @@
             </w:p>
             <w:p>
               <w:pPr>
-                <w:pStyle w:val="Inhopg2"/>
+                <w:pStyle w:val="TOC2"/>
                 <w:tabs>
                   <w:tab w:val="right" w:pos="9396"/>
                 </w:tabs>
@@ -1101,7 +1101,7 @@
             </w:p>
             <w:p>
               <w:pPr>
-                <w:pStyle w:val="Inhopg2"/>
+                <w:pStyle w:val="TOC2"/>
                 <w:tabs>
                   <w:tab w:val="right" w:pos="9396"/>
                 </w:tabs>
@@ -1173,7 +1173,7 @@
             </w:p>
             <w:p>
               <w:pPr>
-                <w:pStyle w:val="Inhopg2"/>
+                <w:pStyle w:val="TOC2"/>
                 <w:tabs>
                   <w:tab w:val="right" w:pos="9396"/>
                 </w:tabs>
@@ -1245,7 +1245,7 @@
             </w:p>
             <w:p>
               <w:pPr>
-                <w:pStyle w:val="Inhopg2"/>
+                <w:pStyle w:val="TOC2"/>
                 <w:tabs>
                   <w:tab w:val="right" w:pos="9396"/>
                 </w:tabs>
@@ -1317,7 +1317,7 @@
             </w:p>
             <w:p>
               <w:pPr>
-                <w:pStyle w:val="Inhopg1"/>
+                <w:pStyle w:val="TOC1"/>
                 <w:tabs>
                   <w:tab w:val="left" w:pos="440"/>
                   <w:tab w:val="right" w:pos="9396"/>
@@ -1411,7 +1411,7 @@
             </w:p>
             <w:p>
               <w:pPr>
-                <w:pStyle w:val="Inhopg2"/>
+                <w:pStyle w:val="TOC2"/>
                 <w:tabs>
                   <w:tab w:val="right" w:pos="9396"/>
                 </w:tabs>
@@ -1483,7 +1483,7 @@
             </w:p>
             <w:p>
               <w:pPr>
-                <w:pStyle w:val="Inhopg2"/>
+                <w:pStyle w:val="TOC2"/>
                 <w:tabs>
                   <w:tab w:val="right" w:pos="9396"/>
                 </w:tabs>
@@ -1897,7 +1897,7 @@
     </w:p>
     <w:p>
       <w:pPr>
-        <w:pStyle w:val="Kop1"/>
+        <w:pStyle w:val="Heading1"/>
         <w:numPr>
           <w:ilvl w:val="0"/>
           <w:numId w:val="1"/>
@@ -1933,7 +1933,7 @@
     <w:p/>
     <w:tbl>
       <w:tblPr>
-        <w:tblStyle w:val="Tabelraster"/>
+        <w:tblStyle w:val="TableGrid"/>
         <w:tblW w:w="9538" w:type="dxa"/>
         <w:tblInd w:w="0" w:type="dxa"/>
         <w:tblLook w:val="04A0" w:firstRow="1" w:lastRow="0" w:firstColumn="1" w:lastColumn="0" w:noHBand="0" w:noVBand="1"/>
@@ -2074,13 +2074,8 @@
           </w:tcPr>
           <w:p>
             <w:r>
-              <w:t xml:space="preserve">Emiel </w:t>
+              <w:t>Emiel Vreemann</w:t>
             </w:r>
-            <w:proofErr w:type="spellStart"/>
-            <w:r>
-              <w:t>Vreemann</w:t>
-            </w:r>
-            <w:proofErr w:type="spellEnd"/>
           </w:p>
         </w:tc>
         <w:tc>
@@ -2149,15 +2144,7 @@
           </w:tcPr>
           <w:p>
             <w:r>
-              <w:t xml:space="preserve">Emiel </w:t>
-            </w:r>
-            <w:proofErr w:type="spellStart"/>
-            <w:r>
-              <w:t>Vreemann</w:t>
-            </w:r>
-            <w:proofErr w:type="spellEnd"/>
-            <w:r>
-              <w:t xml:space="preserve"> </w:t>
+              <w:t xml:space="preserve">Emiel Vreemann </w:t>
             </w:r>
           </w:p>
         </w:tc>
@@ -2226,15 +2213,7 @@
           </w:tcPr>
           <w:p>
             <w:r>
-              <w:t xml:space="preserve">Emiel </w:t>
-            </w:r>
-            <w:proofErr w:type="spellStart"/>
-            <w:r>
-              <w:t>Vreemann</w:t>
-            </w:r>
-            <w:proofErr w:type="spellEnd"/>
-            <w:r>
-              <w:t xml:space="preserve"> </w:t>
+              <w:t xml:space="preserve">Emiel Vreemann </w:t>
             </w:r>
           </w:p>
         </w:tc>
@@ -2250,15 +2229,7 @@
           </w:tcPr>
           <w:p>
             <w:r>
-              <w:t xml:space="preserve">Bezig met </w:t>
-            </w:r>
-            <w:proofErr w:type="spellStart"/>
-            <w:r>
-              <w:t>use</w:t>
-            </w:r>
-            <w:proofErr w:type="spellEnd"/>
-            <w:r>
-              <w:t xml:space="preserve"> cases</w:t>
+              <w:t>Bezig met use cases</w:t>
             </w:r>
           </w:p>
         </w:tc>
@@ -2311,13 +2282,8 @@
           </w:tcPr>
           <w:p>
             <w:r>
-              <w:t xml:space="preserve">Emiel </w:t>
+              <w:t>Emiel Vreemann</w:t>
             </w:r>
-            <w:proofErr w:type="spellStart"/>
-            <w:r>
-              <w:t>Vreemann</w:t>
-            </w:r>
-            <w:proofErr w:type="spellEnd"/>
           </w:p>
         </w:tc>
         <w:tc>
@@ -2331,13 +2297,8 @@
             </w:tcBorders>
           </w:tcPr>
           <w:p>
-            <w:proofErr w:type="spellStart"/>
             <w:r>
-              <w:t>Use</w:t>
-            </w:r>
-            <w:proofErr w:type="spellEnd"/>
-            <w:r>
-              <w:t xml:space="preserve"> cases afgemaakt</w:t>
+              <w:t>Use cases afgemaakt</w:t>
             </w:r>
           </w:p>
         </w:tc>
@@ -2390,13 +2351,8 @@
           </w:tcPr>
           <w:p>
             <w:r>
-              <w:t xml:space="preserve">Emiel </w:t>
+              <w:t>Emiel Vreemann</w:t>
             </w:r>
-            <w:proofErr w:type="spellStart"/>
-            <w:r>
-              <w:t>Vreemann</w:t>
-            </w:r>
-            <w:proofErr w:type="spellEnd"/>
           </w:p>
         </w:tc>
         <w:tc>
@@ -2410,11 +2366,9 @@
             </w:tcBorders>
           </w:tcPr>
           <w:p>
-            <w:proofErr w:type="spellStart"/>
             <w:r>
               <w:t>ERDschema</w:t>
             </w:r>
-            <w:proofErr w:type="spellEnd"/>
           </w:p>
         </w:tc>
       </w:tr>
@@ -2466,7 +2420,7 @@
     </w:p>
     <w:p>
       <w:pPr>
-        <w:pStyle w:val="Kop1"/>
+        <w:pStyle w:val="Heading1"/>
         <w:numPr>
           <w:ilvl w:val="0"/>
           <w:numId w:val="1"/>
@@ -2544,327 +2498,299 @@
         <w:rPr>
           <w:rFonts w:asciiTheme="majorHAnsi" w:hAnsiTheme="majorHAnsi" w:cstheme="majorHAnsi"/>
         </w:rPr>
-        <w:t xml:space="preserve">CCSB is een nevenfunctie voor de heer Carlo van der Stal. Hij heeft het bedrijf van zijn vader overgenomen en van de stallen een stalling gemaakt voor het stallen van campers en caravans. Omdat het een nevenfunctie is </w:t>
-      </w:r>
-      <w:proofErr w:type="spellStart"/>
-      <w:r>
-        <w:rPr>
-          <w:rFonts w:asciiTheme="majorHAnsi" w:hAnsiTheme="majorHAnsi" w:cstheme="majorHAnsi"/>
-        </w:rPr>
-        <w:t>is</w:t>
-      </w:r>
-      <w:proofErr w:type="spellEnd"/>
-      <w:r>
-        <w:rPr>
-          <w:rFonts w:asciiTheme="majorHAnsi" w:hAnsiTheme="majorHAnsi" w:cstheme="majorHAnsi"/>
-        </w:rPr>
-        <w:t xml:space="preserve"> Carlo niet altijd </w:t>
-      </w:r>
-      <w:proofErr w:type="spellStart"/>
-      <w:r>
-        <w:rPr>
-          <w:rFonts w:asciiTheme="majorHAnsi" w:hAnsiTheme="majorHAnsi" w:cstheme="majorHAnsi"/>
-        </w:rPr>
-        <w:t>berijkbaar</w:t>
-      </w:r>
-      <w:proofErr w:type="spellEnd"/>
-      <w:r>
-        <w:rPr>
-          <w:rFonts w:asciiTheme="majorHAnsi" w:hAnsiTheme="majorHAnsi" w:cstheme="majorHAnsi"/>
-        </w:rPr>
-        <w:t>. Daarom heeft hij besloten een website te maken voor zijn bedrijf.</w:t>
-      </w:r>
-    </w:p>
-    <w:p>
-      <w:pPr>
-        <w:rPr>
-          <w:rFonts w:asciiTheme="majorHAnsi" w:hAnsiTheme="majorHAnsi" w:cstheme="majorHAnsi"/>
-        </w:rPr>
-      </w:pPr>
-    </w:p>
-    <w:p>
-      <w:pPr>
-        <w:rPr>
-          <w:rFonts w:asciiTheme="majorHAnsi" w:hAnsiTheme="majorHAnsi" w:cstheme="majorHAnsi"/>
-        </w:rPr>
-      </w:pPr>
-    </w:p>
-    <w:p>
-      <w:pPr>
-        <w:rPr>
-          <w:rFonts w:asciiTheme="majorHAnsi" w:hAnsiTheme="majorHAnsi" w:cstheme="majorHAnsi"/>
-        </w:rPr>
-      </w:pPr>
-    </w:p>
-    <w:p>
-      <w:pPr>
-        <w:rPr>
-          <w:rFonts w:asciiTheme="majorHAnsi" w:hAnsiTheme="majorHAnsi" w:cstheme="majorHAnsi"/>
-        </w:rPr>
-      </w:pPr>
-    </w:p>
-    <w:p>
-      <w:pPr>
-        <w:rPr>
-          <w:rFonts w:asciiTheme="majorHAnsi" w:hAnsiTheme="majorHAnsi" w:cstheme="majorHAnsi"/>
-        </w:rPr>
-      </w:pPr>
-    </w:p>
-    <w:p>
-      <w:pPr>
-        <w:rPr>
-          <w:rFonts w:asciiTheme="majorHAnsi" w:hAnsiTheme="majorHAnsi" w:cstheme="majorHAnsi"/>
-        </w:rPr>
-      </w:pPr>
-    </w:p>
-    <w:p>
-      <w:pPr>
-        <w:rPr>
-          <w:rFonts w:asciiTheme="majorHAnsi" w:hAnsiTheme="majorHAnsi" w:cstheme="majorHAnsi"/>
-        </w:rPr>
-      </w:pPr>
-    </w:p>
-    <w:p>
-      <w:pPr>
-        <w:rPr>
-          <w:rFonts w:asciiTheme="majorHAnsi" w:hAnsiTheme="majorHAnsi" w:cstheme="majorHAnsi"/>
-        </w:rPr>
-      </w:pPr>
-    </w:p>
-    <w:p>
-      <w:pPr>
-        <w:rPr>
-          <w:rFonts w:asciiTheme="majorHAnsi" w:hAnsiTheme="majorHAnsi" w:cstheme="majorHAnsi"/>
-        </w:rPr>
-      </w:pPr>
-    </w:p>
-    <w:p>
-      <w:pPr>
-        <w:rPr>
-          <w:rFonts w:asciiTheme="majorHAnsi" w:hAnsiTheme="majorHAnsi" w:cstheme="majorHAnsi"/>
-        </w:rPr>
-      </w:pPr>
-    </w:p>
-    <w:p>
-      <w:pPr>
-        <w:rPr>
-          <w:rFonts w:asciiTheme="majorHAnsi" w:hAnsiTheme="majorHAnsi" w:cstheme="majorHAnsi"/>
-        </w:rPr>
-      </w:pPr>
-    </w:p>
-    <w:p>
-      <w:pPr>
-        <w:rPr>
-          <w:rFonts w:asciiTheme="majorHAnsi" w:hAnsiTheme="majorHAnsi" w:cstheme="majorHAnsi"/>
-        </w:rPr>
-      </w:pPr>
-    </w:p>
-    <w:p>
-      <w:pPr>
-        <w:rPr>
-          <w:rFonts w:asciiTheme="majorHAnsi" w:hAnsiTheme="majorHAnsi" w:cstheme="majorHAnsi"/>
-        </w:rPr>
-      </w:pPr>
-    </w:p>
-    <w:p>
-      <w:pPr>
-        <w:rPr>
-          <w:rFonts w:asciiTheme="majorHAnsi" w:hAnsiTheme="majorHAnsi" w:cstheme="majorHAnsi"/>
-        </w:rPr>
-      </w:pPr>
-    </w:p>
-    <w:p>
-      <w:pPr>
-        <w:rPr>
-          <w:rFonts w:asciiTheme="majorHAnsi" w:hAnsiTheme="majorHAnsi" w:cstheme="majorHAnsi"/>
-        </w:rPr>
-      </w:pPr>
-    </w:p>
-    <w:p>
-      <w:pPr>
-        <w:rPr>
-          <w:rFonts w:asciiTheme="majorHAnsi" w:hAnsiTheme="majorHAnsi" w:cstheme="majorHAnsi"/>
-        </w:rPr>
-      </w:pPr>
-    </w:p>
-    <w:p>
-      <w:pPr>
-        <w:rPr>
-          <w:rFonts w:asciiTheme="majorHAnsi" w:hAnsiTheme="majorHAnsi" w:cstheme="majorHAnsi"/>
-        </w:rPr>
-      </w:pPr>
-    </w:p>
-    <w:p>
-      <w:pPr>
-        <w:rPr>
-          <w:rFonts w:asciiTheme="majorHAnsi" w:hAnsiTheme="majorHAnsi" w:cstheme="majorHAnsi"/>
-        </w:rPr>
-      </w:pPr>
-    </w:p>
-    <w:p>
-      <w:pPr>
-        <w:rPr>
-          <w:rFonts w:asciiTheme="majorHAnsi" w:hAnsiTheme="majorHAnsi" w:cstheme="majorHAnsi"/>
-        </w:rPr>
-      </w:pPr>
-    </w:p>
-    <w:p>
-      <w:pPr>
-        <w:rPr>
-          <w:rFonts w:asciiTheme="majorHAnsi" w:hAnsiTheme="majorHAnsi" w:cstheme="majorHAnsi"/>
-        </w:rPr>
-      </w:pPr>
-    </w:p>
-    <w:p>
-      <w:pPr>
-        <w:rPr>
-          <w:rFonts w:asciiTheme="majorHAnsi" w:hAnsiTheme="majorHAnsi" w:cstheme="majorHAnsi"/>
-        </w:rPr>
-      </w:pPr>
-    </w:p>
-    <w:p>
-      <w:pPr>
-        <w:rPr>
-          <w:rFonts w:asciiTheme="majorHAnsi" w:hAnsiTheme="majorHAnsi" w:cstheme="majorHAnsi"/>
-        </w:rPr>
-      </w:pPr>
-    </w:p>
-    <w:p>
-      <w:pPr>
-        <w:rPr>
-          <w:rFonts w:asciiTheme="majorHAnsi" w:hAnsiTheme="majorHAnsi" w:cstheme="majorHAnsi"/>
-        </w:rPr>
-      </w:pPr>
-    </w:p>
-    <w:p>
-      <w:pPr>
-        <w:rPr>
-          <w:rFonts w:asciiTheme="majorHAnsi" w:hAnsiTheme="majorHAnsi" w:cstheme="majorHAnsi"/>
-        </w:rPr>
-      </w:pPr>
-    </w:p>
-    <w:p>
-      <w:pPr>
-        <w:rPr>
-          <w:rFonts w:asciiTheme="majorHAnsi" w:hAnsiTheme="majorHAnsi" w:cstheme="majorHAnsi"/>
-        </w:rPr>
-      </w:pPr>
-    </w:p>
-    <w:p>
-      <w:pPr>
-        <w:rPr>
-          <w:rFonts w:asciiTheme="majorHAnsi" w:hAnsiTheme="majorHAnsi" w:cstheme="majorHAnsi"/>
-        </w:rPr>
-      </w:pPr>
-    </w:p>
-    <w:p>
-      <w:pPr>
-        <w:rPr>
-          <w:rFonts w:asciiTheme="majorHAnsi" w:hAnsiTheme="majorHAnsi" w:cstheme="majorHAnsi"/>
-        </w:rPr>
-      </w:pPr>
-    </w:p>
-    <w:p>
-      <w:pPr>
-        <w:rPr>
-          <w:rFonts w:asciiTheme="majorHAnsi" w:hAnsiTheme="majorHAnsi" w:cstheme="majorHAnsi"/>
-        </w:rPr>
-      </w:pPr>
-    </w:p>
-    <w:p>
-      <w:pPr>
-        <w:rPr>
-          <w:rFonts w:asciiTheme="majorHAnsi" w:hAnsiTheme="majorHAnsi" w:cstheme="majorHAnsi"/>
-        </w:rPr>
-      </w:pPr>
-    </w:p>
-    <w:p>
-      <w:pPr>
-        <w:rPr>
-          <w:rFonts w:asciiTheme="majorHAnsi" w:hAnsiTheme="majorHAnsi" w:cstheme="majorHAnsi"/>
-        </w:rPr>
-      </w:pPr>
-    </w:p>
-    <w:p>
-      <w:pPr>
-        <w:rPr>
-          <w:rFonts w:asciiTheme="majorHAnsi" w:hAnsiTheme="majorHAnsi" w:cstheme="majorHAnsi"/>
-        </w:rPr>
-      </w:pPr>
-    </w:p>
-    <w:p>
-      <w:pPr>
-        <w:rPr>
-          <w:rFonts w:asciiTheme="majorHAnsi" w:hAnsiTheme="majorHAnsi" w:cstheme="majorHAnsi"/>
-        </w:rPr>
-      </w:pPr>
-    </w:p>
-    <w:p>
-      <w:pPr>
-        <w:rPr>
-          <w:rFonts w:asciiTheme="majorHAnsi" w:hAnsiTheme="majorHAnsi" w:cstheme="majorHAnsi"/>
-        </w:rPr>
-      </w:pPr>
-    </w:p>
-    <w:p>
-      <w:pPr>
-        <w:rPr>
-          <w:rFonts w:asciiTheme="majorHAnsi" w:hAnsiTheme="majorHAnsi" w:cstheme="majorHAnsi"/>
-        </w:rPr>
-      </w:pPr>
-    </w:p>
-    <w:p>
-      <w:pPr>
-        <w:rPr>
-          <w:rFonts w:asciiTheme="majorHAnsi" w:hAnsiTheme="majorHAnsi" w:cstheme="majorHAnsi"/>
-        </w:rPr>
-      </w:pPr>
-    </w:p>
-    <w:p>
-      <w:pPr>
-        <w:rPr>
-          <w:rFonts w:asciiTheme="majorHAnsi" w:hAnsiTheme="majorHAnsi" w:cstheme="majorHAnsi"/>
-        </w:rPr>
-      </w:pPr>
-    </w:p>
-    <w:p>
-      <w:pPr>
-        <w:rPr>
-          <w:rFonts w:asciiTheme="majorHAnsi" w:hAnsiTheme="majorHAnsi" w:cstheme="majorHAnsi"/>
-        </w:rPr>
-      </w:pPr>
-    </w:p>
-    <w:p>
-      <w:pPr>
-        <w:rPr>
-          <w:rFonts w:asciiTheme="majorHAnsi" w:hAnsiTheme="majorHAnsi" w:cstheme="majorHAnsi"/>
-        </w:rPr>
-      </w:pPr>
-    </w:p>
-    <w:p>
-      <w:pPr>
-        <w:rPr>
-          <w:rFonts w:asciiTheme="majorHAnsi" w:hAnsiTheme="majorHAnsi" w:cstheme="majorHAnsi"/>
-        </w:rPr>
-      </w:pPr>
-    </w:p>
-    <w:p>
-      <w:pPr>
-        <w:rPr>
-          <w:rFonts w:asciiTheme="majorHAnsi" w:hAnsiTheme="majorHAnsi" w:cstheme="majorHAnsi"/>
-        </w:rPr>
-      </w:pPr>
-    </w:p>
-    <w:p>
-      <w:pPr>
-        <w:rPr>
-          <w:rFonts w:asciiTheme="majorHAnsi" w:hAnsiTheme="majorHAnsi" w:cstheme="majorHAnsi"/>
-        </w:rPr>
-      </w:pPr>
-    </w:p>
-    <w:p>
-      <w:pPr>
-        <w:pStyle w:val="Kop1"/>
+        <w:t>CCSB is een nevenfunctie voor de heer Carlo van der Stal. Hij heeft het bedrijf van zijn vader overgenomen en van de stallen een stalling gemaakt voor het stallen van campers en caravans. Omdat het een nevenfunctie is is Carlo niet altijd berijkbaar. Daarom heeft hij besloten een website te maken voor zijn bedrijf.</w:t>
+      </w:r>
+    </w:p>
+    <w:p>
+      <w:pPr>
+        <w:rPr>
+          <w:rFonts w:asciiTheme="majorHAnsi" w:hAnsiTheme="majorHAnsi" w:cstheme="majorHAnsi"/>
+        </w:rPr>
+      </w:pPr>
+    </w:p>
+    <w:p>
+      <w:pPr>
+        <w:rPr>
+          <w:rFonts w:asciiTheme="majorHAnsi" w:hAnsiTheme="majorHAnsi" w:cstheme="majorHAnsi"/>
+        </w:rPr>
+      </w:pPr>
+    </w:p>
+    <w:p>
+      <w:pPr>
+        <w:rPr>
+          <w:rFonts w:asciiTheme="majorHAnsi" w:hAnsiTheme="majorHAnsi" w:cstheme="majorHAnsi"/>
+        </w:rPr>
+      </w:pPr>
+    </w:p>
+    <w:p>
+      <w:pPr>
+        <w:rPr>
+          <w:rFonts w:asciiTheme="majorHAnsi" w:hAnsiTheme="majorHAnsi" w:cstheme="majorHAnsi"/>
+        </w:rPr>
+      </w:pPr>
+    </w:p>
+    <w:p>
+      <w:pPr>
+        <w:rPr>
+          <w:rFonts w:asciiTheme="majorHAnsi" w:hAnsiTheme="majorHAnsi" w:cstheme="majorHAnsi"/>
+        </w:rPr>
+      </w:pPr>
+    </w:p>
+    <w:p>
+      <w:pPr>
+        <w:rPr>
+          <w:rFonts w:asciiTheme="majorHAnsi" w:hAnsiTheme="majorHAnsi" w:cstheme="majorHAnsi"/>
+        </w:rPr>
+      </w:pPr>
+    </w:p>
+    <w:p>
+      <w:pPr>
+        <w:rPr>
+          <w:rFonts w:asciiTheme="majorHAnsi" w:hAnsiTheme="majorHAnsi" w:cstheme="majorHAnsi"/>
+        </w:rPr>
+      </w:pPr>
+    </w:p>
+    <w:p>
+      <w:pPr>
+        <w:rPr>
+          <w:rFonts w:asciiTheme="majorHAnsi" w:hAnsiTheme="majorHAnsi" w:cstheme="majorHAnsi"/>
+        </w:rPr>
+      </w:pPr>
+    </w:p>
+    <w:p>
+      <w:pPr>
+        <w:rPr>
+          <w:rFonts w:asciiTheme="majorHAnsi" w:hAnsiTheme="majorHAnsi" w:cstheme="majorHAnsi"/>
+        </w:rPr>
+      </w:pPr>
+    </w:p>
+    <w:p>
+      <w:pPr>
+        <w:rPr>
+          <w:rFonts w:asciiTheme="majorHAnsi" w:hAnsiTheme="majorHAnsi" w:cstheme="majorHAnsi"/>
+        </w:rPr>
+      </w:pPr>
+    </w:p>
+    <w:p>
+      <w:pPr>
+        <w:rPr>
+          <w:rFonts w:asciiTheme="majorHAnsi" w:hAnsiTheme="majorHAnsi" w:cstheme="majorHAnsi"/>
+        </w:rPr>
+      </w:pPr>
+    </w:p>
+    <w:p>
+      <w:pPr>
+        <w:rPr>
+          <w:rFonts w:asciiTheme="majorHAnsi" w:hAnsiTheme="majorHAnsi" w:cstheme="majorHAnsi"/>
+        </w:rPr>
+      </w:pPr>
+    </w:p>
+    <w:p>
+      <w:pPr>
+        <w:rPr>
+          <w:rFonts w:asciiTheme="majorHAnsi" w:hAnsiTheme="majorHAnsi" w:cstheme="majorHAnsi"/>
+        </w:rPr>
+      </w:pPr>
+    </w:p>
+    <w:p>
+      <w:pPr>
+        <w:rPr>
+          <w:rFonts w:asciiTheme="majorHAnsi" w:hAnsiTheme="majorHAnsi" w:cstheme="majorHAnsi"/>
+        </w:rPr>
+      </w:pPr>
+    </w:p>
+    <w:p>
+      <w:pPr>
+        <w:rPr>
+          <w:rFonts w:asciiTheme="majorHAnsi" w:hAnsiTheme="majorHAnsi" w:cstheme="majorHAnsi"/>
+        </w:rPr>
+      </w:pPr>
+    </w:p>
+    <w:p>
+      <w:pPr>
+        <w:rPr>
+          <w:rFonts w:asciiTheme="majorHAnsi" w:hAnsiTheme="majorHAnsi" w:cstheme="majorHAnsi"/>
+        </w:rPr>
+      </w:pPr>
+    </w:p>
+    <w:p>
+      <w:pPr>
+        <w:rPr>
+          <w:rFonts w:asciiTheme="majorHAnsi" w:hAnsiTheme="majorHAnsi" w:cstheme="majorHAnsi"/>
+        </w:rPr>
+      </w:pPr>
+    </w:p>
+    <w:p>
+      <w:pPr>
+        <w:rPr>
+          <w:rFonts w:asciiTheme="majorHAnsi" w:hAnsiTheme="majorHAnsi" w:cstheme="majorHAnsi"/>
+        </w:rPr>
+      </w:pPr>
+    </w:p>
+    <w:p>
+      <w:pPr>
+        <w:rPr>
+          <w:rFonts w:asciiTheme="majorHAnsi" w:hAnsiTheme="majorHAnsi" w:cstheme="majorHAnsi"/>
+        </w:rPr>
+      </w:pPr>
+    </w:p>
+    <w:p>
+      <w:pPr>
+        <w:rPr>
+          <w:rFonts w:asciiTheme="majorHAnsi" w:hAnsiTheme="majorHAnsi" w:cstheme="majorHAnsi"/>
+        </w:rPr>
+      </w:pPr>
+    </w:p>
+    <w:p>
+      <w:pPr>
+        <w:rPr>
+          <w:rFonts w:asciiTheme="majorHAnsi" w:hAnsiTheme="majorHAnsi" w:cstheme="majorHAnsi"/>
+        </w:rPr>
+      </w:pPr>
+    </w:p>
+    <w:p>
+      <w:pPr>
+        <w:rPr>
+          <w:rFonts w:asciiTheme="majorHAnsi" w:hAnsiTheme="majorHAnsi" w:cstheme="majorHAnsi"/>
+        </w:rPr>
+      </w:pPr>
+    </w:p>
+    <w:p>
+      <w:pPr>
+        <w:rPr>
+          <w:rFonts w:asciiTheme="majorHAnsi" w:hAnsiTheme="majorHAnsi" w:cstheme="majorHAnsi"/>
+        </w:rPr>
+      </w:pPr>
+    </w:p>
+    <w:p>
+      <w:pPr>
+        <w:rPr>
+          <w:rFonts w:asciiTheme="majorHAnsi" w:hAnsiTheme="majorHAnsi" w:cstheme="majorHAnsi"/>
+        </w:rPr>
+      </w:pPr>
+    </w:p>
+    <w:p>
+      <w:pPr>
+        <w:rPr>
+          <w:rFonts w:asciiTheme="majorHAnsi" w:hAnsiTheme="majorHAnsi" w:cstheme="majorHAnsi"/>
+        </w:rPr>
+      </w:pPr>
+    </w:p>
+    <w:p>
+      <w:pPr>
+        <w:rPr>
+          <w:rFonts w:asciiTheme="majorHAnsi" w:hAnsiTheme="majorHAnsi" w:cstheme="majorHAnsi"/>
+        </w:rPr>
+      </w:pPr>
+    </w:p>
+    <w:p>
+      <w:pPr>
+        <w:rPr>
+          <w:rFonts w:asciiTheme="majorHAnsi" w:hAnsiTheme="majorHAnsi" w:cstheme="majorHAnsi"/>
+        </w:rPr>
+      </w:pPr>
+    </w:p>
+    <w:p>
+      <w:pPr>
+        <w:rPr>
+          <w:rFonts w:asciiTheme="majorHAnsi" w:hAnsiTheme="majorHAnsi" w:cstheme="majorHAnsi"/>
+        </w:rPr>
+      </w:pPr>
+    </w:p>
+    <w:p>
+      <w:pPr>
+        <w:rPr>
+          <w:rFonts w:asciiTheme="majorHAnsi" w:hAnsiTheme="majorHAnsi" w:cstheme="majorHAnsi"/>
+        </w:rPr>
+      </w:pPr>
+    </w:p>
+    <w:p>
+      <w:pPr>
+        <w:rPr>
+          <w:rFonts w:asciiTheme="majorHAnsi" w:hAnsiTheme="majorHAnsi" w:cstheme="majorHAnsi"/>
+        </w:rPr>
+      </w:pPr>
+    </w:p>
+    <w:p>
+      <w:pPr>
+        <w:rPr>
+          <w:rFonts w:asciiTheme="majorHAnsi" w:hAnsiTheme="majorHAnsi" w:cstheme="majorHAnsi"/>
+        </w:rPr>
+      </w:pPr>
+    </w:p>
+    <w:p>
+      <w:pPr>
+        <w:rPr>
+          <w:rFonts w:asciiTheme="majorHAnsi" w:hAnsiTheme="majorHAnsi" w:cstheme="majorHAnsi"/>
+        </w:rPr>
+      </w:pPr>
+    </w:p>
+    <w:p>
+      <w:pPr>
+        <w:rPr>
+          <w:rFonts w:asciiTheme="majorHAnsi" w:hAnsiTheme="majorHAnsi" w:cstheme="majorHAnsi"/>
+        </w:rPr>
+      </w:pPr>
+    </w:p>
+    <w:p>
+      <w:pPr>
+        <w:rPr>
+          <w:rFonts w:asciiTheme="majorHAnsi" w:hAnsiTheme="majorHAnsi" w:cstheme="majorHAnsi"/>
+        </w:rPr>
+      </w:pPr>
+    </w:p>
+    <w:p>
+      <w:pPr>
+        <w:rPr>
+          <w:rFonts w:asciiTheme="majorHAnsi" w:hAnsiTheme="majorHAnsi" w:cstheme="majorHAnsi"/>
+        </w:rPr>
+      </w:pPr>
+    </w:p>
+    <w:p>
+      <w:pPr>
+        <w:rPr>
+          <w:rFonts w:asciiTheme="majorHAnsi" w:hAnsiTheme="majorHAnsi" w:cstheme="majorHAnsi"/>
+        </w:rPr>
+      </w:pPr>
+    </w:p>
+    <w:p>
+      <w:pPr>
+        <w:rPr>
+          <w:rFonts w:asciiTheme="majorHAnsi" w:hAnsiTheme="majorHAnsi" w:cstheme="majorHAnsi"/>
+        </w:rPr>
+      </w:pPr>
+    </w:p>
+    <w:p>
+      <w:pPr>
+        <w:rPr>
+          <w:rFonts w:asciiTheme="majorHAnsi" w:hAnsiTheme="majorHAnsi" w:cstheme="majorHAnsi"/>
+        </w:rPr>
+      </w:pPr>
+    </w:p>
+    <w:p>
+      <w:pPr>
+        <w:rPr>
+          <w:rFonts w:asciiTheme="majorHAnsi" w:hAnsiTheme="majorHAnsi" w:cstheme="majorHAnsi"/>
+        </w:rPr>
+      </w:pPr>
+    </w:p>
+    <w:p>
+      <w:pPr>
+        <w:rPr>
+          <w:rFonts w:asciiTheme="majorHAnsi" w:hAnsiTheme="majorHAnsi" w:cstheme="majorHAnsi"/>
+        </w:rPr>
+      </w:pPr>
+    </w:p>
+    <w:p>
+      <w:pPr>
+        <w:rPr>
+          <w:rFonts w:asciiTheme="majorHAnsi" w:hAnsiTheme="majorHAnsi" w:cstheme="majorHAnsi"/>
+        </w:rPr>
+      </w:pPr>
+    </w:p>
+    <w:p>
+      <w:pPr>
+        <w:pStyle w:val="Heading1"/>
         <w:numPr>
           <w:ilvl w:val="0"/>
           <w:numId w:val="1"/>
@@ -2905,97 +2831,63 @@
     <w:p/>
     <w:p>
       <w:r>
-        <w:t xml:space="preserve">De website gaat gerealiseerd worden in ASP.NET </w:t>
-      </w:r>
-      <w:proofErr w:type="spellStart"/>
-      <w:r>
-        <w:t>Core</w:t>
-      </w:r>
-      <w:proofErr w:type="spellEnd"/>
-      <w:r>
-        <w:t xml:space="preserve">. Met als programmeertaal C#. Voor het beheer van de Code gaat GitHub gebruikt worden. De planning word bijgehouden in </w:t>
-      </w:r>
-      <w:proofErr w:type="spellStart"/>
-      <w:r>
-        <w:t>Azure</w:t>
-      </w:r>
-      <w:proofErr w:type="spellEnd"/>
-      <w:r>
-        <w:t xml:space="preserve"> </w:t>
-      </w:r>
-      <w:proofErr w:type="spellStart"/>
-      <w:r>
-        <w:t>Devops</w:t>
-      </w:r>
-      <w:proofErr w:type="spellEnd"/>
-      <w:r>
-        <w:t xml:space="preserve"> met als werkwijze SCRUM. </w:t>
-      </w:r>
-    </w:p>
-    <w:p/>
-    <w:p>
-      <w:r>
-        <w:t xml:space="preserve">Voor het opslaan van gegevens gaat Microsoft SQL Server 2016 gebruikt worden. De database gaat draaien op Microsoft </w:t>
-      </w:r>
-      <w:proofErr w:type="spellStart"/>
-      <w:r>
-        <w:t>Azure</w:t>
-      </w:r>
-      <w:proofErr w:type="spellEnd"/>
-      <w:r>
-        <w:t xml:space="preserve">. Ook de website gaat gehost worden op Microsoft </w:t>
-      </w:r>
-      <w:proofErr w:type="spellStart"/>
-      <w:r>
-        <w:t>Azure</w:t>
-      </w:r>
-      <w:proofErr w:type="spellEnd"/>
-    </w:p>
-    <w:p/>
-    <w:p/>
-    <w:p/>
-    <w:p/>
-    <w:p/>
-    <w:p/>
-    <w:p/>
-    <w:p/>
-    <w:p/>
-    <w:p/>
-    <w:p/>
-    <w:p/>
-    <w:p/>
-    <w:p/>
-    <w:p/>
-    <w:p/>
-    <w:p/>
-    <w:p/>
-    <w:p/>
-    <w:p/>
-    <w:p/>
-    <w:p/>
-    <w:p/>
-    <w:p/>
-    <w:p/>
-    <w:p/>
-    <w:p/>
-    <w:p/>
-    <w:p/>
-    <w:p/>
-    <w:p/>
-    <w:p/>
-    <w:p/>
-    <w:p/>
-    <w:p/>
-    <w:p/>
-    <w:p>
-      <w:pPr>
-        <w:pStyle w:val="Kop1"/>
-      </w:pPr>
-    </w:p>
-    <w:p/>
-    <w:p>
-      <w:pPr>
-        <w:pStyle w:val="Kop1"/>
+        <w:t>De website gaat gerealiseerd worden in ASP.NET Core</w:t>
+      </w:r>
+      <w:r>
+        <w:t xml:space="preserve">. Met als programmeertaal C#. Voor het beheer van de Code gaat GitHub gebruikt worden. De planning word bijgehouden in Azure Devops met als werkwijze SCRUM. </w:t>
+      </w:r>
+    </w:p>
+    <w:p/>
+    <w:p>
+      <w:r>
+        <w:t>Voor het opslaan van gegevens gaat Microsoft SQL Server 2016 gebruikt worden. De database gaat draaien op Microsoft Azure. Ook de website gaat gehost worden op Microsoft Azure</w:t>
+      </w:r>
+    </w:p>
+    <w:p/>
+    <w:p/>
+    <w:p/>
+    <w:p/>
+    <w:p/>
+    <w:p/>
+    <w:p/>
+    <w:p/>
+    <w:p/>
+    <w:p/>
+    <w:p/>
+    <w:p/>
+    <w:p/>
+    <w:p/>
+    <w:p/>
+    <w:p/>
+    <w:p/>
+    <w:p/>
+    <w:p/>
+    <w:p/>
+    <w:p/>
+    <w:p/>
+    <w:p/>
+    <w:p/>
+    <w:p/>
+    <w:p/>
+    <w:p/>
+    <w:p/>
+    <w:p/>
+    <w:p/>
+    <w:p/>
+    <w:p/>
+    <w:p/>
+    <w:p/>
+    <w:p/>
+    <w:p/>
+    <w:p>
+      <w:pPr>
+        <w:pStyle w:val="Heading1"/>
+      </w:pPr>
+    </w:p>
+    <w:p/>
+    <w:p>
+      <w:pPr>
+        <w:pStyle w:val="Heading1"/>
         <w:numPr>
           <w:ilvl w:val="0"/>
           <w:numId w:val="1"/>
@@ -3137,7 +3029,7 @@
     <w:p/>
     <w:p>
       <w:pPr>
-        <w:pStyle w:val="Kop1"/>
+        <w:pStyle w:val="Heading1"/>
         <w:numPr>
           <w:ilvl w:val="0"/>
           <w:numId w:val="1"/>
@@ -3176,7 +3068,7 @@
     </w:p>
     <w:p>
       <w:pPr>
-        <w:pStyle w:val="Kop2"/>
+        <w:pStyle w:val="Heading2"/>
       </w:pPr>
       <w:bookmarkStart w:id="6" w:name="_Toc85894475"/>
       <w:r>
@@ -3256,12 +3148,18 @@
     <w:p/>
     <w:p>
       <w:pPr>
-        <w:pStyle w:val="Kop2"/>
+        <w:pStyle w:val="Heading2"/>
       </w:pPr>
       <w:bookmarkStart w:id="7" w:name="_Toc85894476"/>
       <w:r>
         <w:lastRenderedPageBreak/>
-        <w:t>Diagram afspraak toevoegen</w:t>
+        <w:t xml:space="preserve">Diagram </w:t>
+      </w:r>
+      <w:r>
+        <w:t>klant</w:t>
+      </w:r>
+      <w:r>
+        <w:t xml:space="preserve"> toevoegen</w:t>
       </w:r>
       <w:bookmarkEnd w:id="7"/>
     </w:p>
@@ -3277,10 +3175,10 @@
           <w:noProof/>
         </w:rPr>
         <w:drawing>
-          <wp:inline distT="0" distB="0" distL="0" distR="0" wp14:anchorId="431271C3" wp14:editId="24FA2EDA">
-            <wp:extent cx="5666384" cy="7587916"/>
-            <wp:effectExtent l="0" t="0" r="0" b="0"/>
-            <wp:docPr id="7" name="Picture 7" descr="Chart&#10;&#10;Description automatically generated"/>
+          <wp:inline distT="0" distB="0" distL="0" distR="0" wp14:anchorId="6123B81F" wp14:editId="696D29A9">
+            <wp:extent cx="3030220" cy="5064234"/>
+            <wp:effectExtent l="0" t="0" r="0" b="3175"/>
+            <wp:docPr id="12" name="Picture 12" descr="Diagram, schematic&#10;&#10;Description automatically generated"/>
             <wp:cNvGraphicFramePr>
               <a:graphicFrameLocks xmlns:a="http://schemas.openxmlformats.org/drawingml/2006/main" noChangeAspect="1"/>
             </wp:cNvGraphicFramePr>
@@ -3288,7 +3186,7 @@
               <a:graphicData uri="http://schemas.openxmlformats.org/drawingml/2006/picture">
                 <pic:pic xmlns:pic="http://schemas.openxmlformats.org/drawingml/2006/picture">
                   <pic:nvPicPr>
-                    <pic:cNvPr id="7" name="Picture 7" descr="Chart&#10;&#10;Description automatically generated"/>
+                    <pic:cNvPr id="12" name="Picture 12" descr="Diagram, schematic&#10;&#10;Description automatically generated"/>
                     <pic:cNvPicPr>
                       <a:picLocks noChangeAspect="1" noChangeArrowheads="1"/>
                     </pic:cNvPicPr>
@@ -3309,7 +3207,7 @@
                   <pic:spPr bwMode="auto">
                     <a:xfrm>
                       <a:off x="0" y="0"/>
-                      <a:ext cx="5668898" cy="7591283"/>
+                      <a:ext cx="3054540" cy="5104878"/>
                     </a:xfrm>
                     <a:prstGeom prst="rect">
                       <a:avLst/>
@@ -3327,13 +3225,205 @@
       </w:r>
     </w:p>
     <w:p>
-      <w:pPr>
-        <w:pStyle w:val="Kop1"/>
-        <w:numPr>
-          <w:ilvl w:val="0"/>
-          <w:numId w:val="1"/>
-        </w:numPr>
-        <w:ind w:left="0" w:firstLine="0"/>
+      <w:r>
+        <w:rPr>
+          <w:noProof/>
+        </w:rPr>
+        <w:drawing>
+          <wp:inline distT="0" distB="0" distL="0" distR="0" wp14:anchorId="33F6540E" wp14:editId="7CBBF577">
+            <wp:extent cx="3030220" cy="2039905"/>
+            <wp:effectExtent l="0" t="0" r="0" b="0"/>
+            <wp:docPr id="17" name="Picture 17" descr="Diagram&#10;&#10;Description automatically generated"/>
+            <wp:cNvGraphicFramePr>
+              <a:graphicFrameLocks xmlns:a="http://schemas.openxmlformats.org/drawingml/2006/main" noChangeAspect="1"/>
+            </wp:cNvGraphicFramePr>
+            <a:graphic xmlns:a="http://schemas.openxmlformats.org/drawingml/2006/main">
+              <a:graphicData uri="http://schemas.openxmlformats.org/drawingml/2006/picture">
+                <pic:pic xmlns:pic="http://schemas.openxmlformats.org/drawingml/2006/picture">
+                  <pic:nvPicPr>
+                    <pic:cNvPr id="17" name="Picture 17" descr="Diagram&#10;&#10;Description automatically generated"/>
+                    <pic:cNvPicPr>
+                      <a:picLocks noChangeAspect="1" noChangeArrowheads="1"/>
+                    </pic:cNvPicPr>
+                  </pic:nvPicPr>
+                  <pic:blipFill>
+                    <a:blip r:embed="rId12">
+                      <a:extLst>
+                        <a:ext uri="{28A0092B-C50C-407E-A947-70E740481C1C}">
+                          <a14:useLocalDpi xmlns:a14="http://schemas.microsoft.com/office/drawing/2010/main" val="0"/>
+                        </a:ext>
+                      </a:extLst>
+                    </a:blip>
+                    <a:srcRect/>
+                    <a:stretch>
+                      <a:fillRect/>
+                    </a:stretch>
+                  </pic:blipFill>
+                  <pic:spPr bwMode="auto">
+                    <a:xfrm>
+                      <a:off x="0" y="0"/>
+                      <a:ext cx="3051807" cy="2054437"/>
+                    </a:xfrm>
+                    <a:prstGeom prst="rect">
+                      <a:avLst/>
+                    </a:prstGeom>
+                    <a:noFill/>
+                    <a:ln>
+                      <a:noFill/>
+                    </a:ln>
+                  </pic:spPr>
+                </pic:pic>
+              </a:graphicData>
+            </a:graphic>
+          </wp:inline>
+        </w:drawing>
+      </w:r>
+    </w:p>
+    <w:p>
+      <w:pPr>
+        <w:pStyle w:val="Heading2"/>
+      </w:pPr>
+      <w:bookmarkStart w:id="8" w:name="_Toc85894477"/>
+      <w:r>
+        <w:lastRenderedPageBreak/>
+        <w:t xml:space="preserve">Diagram </w:t>
+      </w:r>
+      <w:r>
+        <w:t xml:space="preserve">voertuig </w:t>
+      </w:r>
+      <w:r>
+        <w:t>toevoegen</w:t>
+      </w:r>
+    </w:p>
+    <w:p>
+      <w:pPr>
+        <w:pStyle w:val="Heading1"/>
+      </w:pPr>
+      <w:r>
+        <w:rPr>
+          <w:noProof/>
+        </w:rPr>
+        <w:drawing>
+          <wp:anchor distT="0" distB="0" distL="114300" distR="114300" simplePos="0" relativeHeight="251669504" behindDoc="0" locked="0" layoutInCell="1" allowOverlap="1" wp14:anchorId="66D3C19D" wp14:editId="29533635">
+            <wp:simplePos x="0" y="0"/>
+            <wp:positionH relativeFrom="margin">
+              <wp:posOffset>-635</wp:posOffset>
+            </wp:positionH>
+            <wp:positionV relativeFrom="paragraph">
+              <wp:posOffset>4613910</wp:posOffset>
+            </wp:positionV>
+            <wp:extent cx="3733800" cy="2534285"/>
+            <wp:effectExtent l="0" t="0" r="0" b="0"/>
+            <wp:wrapSquare wrapText="bothSides"/>
+            <wp:docPr id="21" name="Picture 21" descr="Diagram&#10;&#10;Description automatically generated"/>
+            <wp:cNvGraphicFramePr>
+              <a:graphicFrameLocks xmlns:a="http://schemas.openxmlformats.org/drawingml/2006/main" noChangeAspect="1"/>
+            </wp:cNvGraphicFramePr>
+            <a:graphic xmlns:a="http://schemas.openxmlformats.org/drawingml/2006/main">
+              <a:graphicData uri="http://schemas.openxmlformats.org/drawingml/2006/picture">
+                <pic:pic xmlns:pic="http://schemas.openxmlformats.org/drawingml/2006/picture">
+                  <pic:nvPicPr>
+                    <pic:cNvPr id="21" name="Picture 21" descr="Diagram&#10;&#10;Description automatically generated"/>
+                    <pic:cNvPicPr>
+                      <a:picLocks noChangeAspect="1" noChangeArrowheads="1"/>
+                    </pic:cNvPicPr>
+                  </pic:nvPicPr>
+                  <pic:blipFill>
+                    <a:blip r:embed="rId13">
+                      <a:extLst>
+                        <a:ext uri="{28A0092B-C50C-407E-A947-70E740481C1C}">
+                          <a14:useLocalDpi xmlns:a14="http://schemas.microsoft.com/office/drawing/2010/main" val="0"/>
+                        </a:ext>
+                      </a:extLst>
+                    </a:blip>
+                    <a:srcRect/>
+                    <a:stretch>
+                      <a:fillRect/>
+                    </a:stretch>
+                  </pic:blipFill>
+                  <pic:spPr bwMode="auto">
+                    <a:xfrm>
+                      <a:off x="0" y="0"/>
+                      <a:ext cx="3733800" cy="2534285"/>
+                    </a:xfrm>
+                    <a:prstGeom prst="rect">
+                      <a:avLst/>
+                    </a:prstGeom>
+                    <a:noFill/>
+                    <a:ln>
+                      <a:noFill/>
+                    </a:ln>
+                  </pic:spPr>
+                </pic:pic>
+              </a:graphicData>
+            </a:graphic>
+            <wp14:sizeRelH relativeFrom="margin">
+              <wp14:pctWidth>0</wp14:pctWidth>
+            </wp14:sizeRelH>
+            <wp14:sizeRelV relativeFrom="margin">
+              <wp14:pctHeight>0</wp14:pctHeight>
+            </wp14:sizeRelV>
+          </wp:anchor>
+        </w:drawing>
+      </w:r>
+      <w:r>
+        <w:rPr>
+          <w:noProof/>
+        </w:rPr>
+        <w:drawing>
+          <wp:inline distT="0" distB="0" distL="0" distR="0" wp14:anchorId="69CB19CC" wp14:editId="63E9931D">
+            <wp:extent cx="3726180" cy="4454207"/>
+            <wp:effectExtent l="0" t="0" r="7620" b="3810"/>
+            <wp:docPr id="18" name="Picture 18" descr="Diagram&#10;&#10;Description automatically generated"/>
+            <wp:cNvGraphicFramePr>
+              <a:graphicFrameLocks xmlns:a="http://schemas.openxmlformats.org/drawingml/2006/main" noChangeAspect="1"/>
+            </wp:cNvGraphicFramePr>
+            <a:graphic xmlns:a="http://schemas.openxmlformats.org/drawingml/2006/main">
+              <a:graphicData uri="http://schemas.openxmlformats.org/drawingml/2006/picture">
+                <pic:pic xmlns:pic="http://schemas.openxmlformats.org/drawingml/2006/picture">
+                  <pic:nvPicPr>
+                    <pic:cNvPr id="18" name="Picture 18" descr="Diagram&#10;&#10;Description automatically generated"/>
+                    <pic:cNvPicPr>
+                      <a:picLocks noChangeAspect="1" noChangeArrowheads="1"/>
+                    </pic:cNvPicPr>
+                  </pic:nvPicPr>
+                  <pic:blipFill>
+                    <a:blip r:embed="rId14">
+                      <a:extLst>
+                        <a:ext uri="{28A0092B-C50C-407E-A947-70E740481C1C}">
+                          <a14:useLocalDpi xmlns:a14="http://schemas.microsoft.com/office/drawing/2010/main" val="0"/>
+                        </a:ext>
+                      </a:extLst>
+                    </a:blip>
+                    <a:srcRect/>
+                    <a:stretch>
+                      <a:fillRect/>
+                    </a:stretch>
+                  </pic:blipFill>
+                  <pic:spPr bwMode="auto">
+                    <a:xfrm>
+                      <a:off x="0" y="0"/>
+                      <a:ext cx="3731162" cy="4460162"/>
+                    </a:xfrm>
+                    <a:prstGeom prst="rect">
+                      <a:avLst/>
+                    </a:prstGeom>
+                    <a:noFill/>
+                    <a:ln>
+                      <a:noFill/>
+                    </a:ln>
+                  </pic:spPr>
+                </pic:pic>
+              </a:graphicData>
+            </a:graphic>
+          </wp:inline>
+        </w:drawing>
+      </w:r>
+    </w:p>
+    <w:p>
+      <w:pPr>
+        <w:pStyle w:val="Heading1"/>
+        <w:ind w:left="3150"/>
         <w:jc w:val="center"/>
         <w:rPr>
           <w:b/>
@@ -3343,8 +3433,12 @@
           <w:szCs w:val="48"/>
         </w:rPr>
       </w:pPr>
-      <w:bookmarkStart w:id="8" w:name="_Toc85894477"/>
-      <w:r>
+    </w:p>
+    <w:p>
+      <w:pPr>
+        <w:pStyle w:val="Heading1"/>
+        <w:ind w:left="3150"/>
+        <w:jc w:val="center"/>
         <w:rPr>
           <w:b/>
           <w:bCs/>
@@ -3352,11 +3446,13 @@
           <w:sz w:val="48"/>
           <w:szCs w:val="48"/>
         </w:rPr>
-        <w:lastRenderedPageBreak/>
-        <w:t>Normaliseren</w:t>
-      </w:r>
-      <w:bookmarkEnd w:id="8"/>
-      <w:r>
+      </w:pPr>
+    </w:p>
+    <w:p>
+      <w:pPr>
+        <w:pStyle w:val="Heading1"/>
+        <w:ind w:left="3150"/>
+        <w:jc w:val="center"/>
         <w:rPr>
           <w:b/>
           <w:bCs/>
@@ -3364,12 +3460,226 @@
           <w:sz w:val="48"/>
           <w:szCs w:val="48"/>
         </w:rPr>
+      </w:pPr>
+    </w:p>
+    <w:p>
+      <w:pPr>
+        <w:pStyle w:val="Heading1"/>
+        <w:ind w:left="3150"/>
+        <w:jc w:val="center"/>
+        <w:rPr>
+          <w:b/>
+          <w:bCs/>
+          <w:color w:val="auto"/>
+          <w:sz w:val="48"/>
+          <w:szCs w:val="48"/>
+        </w:rPr>
+      </w:pPr>
+    </w:p>
+    <w:p>
+      <w:pPr>
+        <w:pStyle w:val="Heading1"/>
+        <w:ind w:left="3150"/>
+        <w:jc w:val="center"/>
+        <w:rPr>
+          <w:b/>
+          <w:bCs/>
+          <w:color w:val="auto"/>
+          <w:sz w:val="48"/>
+          <w:szCs w:val="48"/>
+        </w:rPr>
+      </w:pPr>
+    </w:p>
+    <w:p>
+      <w:pPr>
+        <w:pStyle w:val="Heading1"/>
+        <w:ind w:left="3150"/>
+        <w:jc w:val="center"/>
+        <w:rPr>
+          <w:b/>
+          <w:bCs/>
+          <w:color w:val="auto"/>
+          <w:sz w:val="48"/>
+          <w:szCs w:val="48"/>
+        </w:rPr>
+      </w:pPr>
+    </w:p>
+    <w:p>
+      <w:pPr>
+        <w:pStyle w:val="Heading1"/>
+        <w:ind w:left="3150"/>
+        <w:jc w:val="center"/>
+        <w:rPr>
+          <w:b/>
+          <w:bCs/>
+          <w:color w:val="auto"/>
+          <w:sz w:val="48"/>
+          <w:szCs w:val="48"/>
+        </w:rPr>
+      </w:pPr>
+    </w:p>
+    <w:p>
+      <w:pPr>
+        <w:pStyle w:val="Heading1"/>
+        <w:ind w:left="3150"/>
+        <w:jc w:val="center"/>
+        <w:rPr>
+          <w:b/>
+          <w:bCs/>
+          <w:color w:val="auto"/>
+          <w:sz w:val="48"/>
+          <w:szCs w:val="48"/>
+        </w:rPr>
+      </w:pPr>
+    </w:p>
+    <w:p>
+      <w:pPr>
+        <w:pStyle w:val="Heading1"/>
+        <w:ind w:left="3150"/>
+        <w:jc w:val="center"/>
+        <w:rPr>
+          <w:b/>
+          <w:bCs/>
+          <w:color w:val="auto"/>
+          <w:sz w:val="48"/>
+          <w:szCs w:val="48"/>
+        </w:rPr>
+      </w:pPr>
+    </w:p>
+    <w:p>
+      <w:pPr>
+        <w:pStyle w:val="Heading1"/>
+        <w:ind w:left="3150"/>
+        <w:jc w:val="center"/>
+        <w:rPr>
+          <w:b/>
+          <w:bCs/>
+          <w:color w:val="auto"/>
+          <w:sz w:val="48"/>
+          <w:szCs w:val="48"/>
+        </w:rPr>
+      </w:pPr>
+    </w:p>
+    <w:p>
+      <w:pPr>
+        <w:pStyle w:val="Heading1"/>
+        <w:ind w:left="3150"/>
+        <w:jc w:val="center"/>
+        <w:rPr>
+          <w:b/>
+          <w:bCs/>
+          <w:color w:val="auto"/>
+          <w:sz w:val="48"/>
+          <w:szCs w:val="48"/>
+        </w:rPr>
+      </w:pPr>
+    </w:p>
+    <w:p>
+      <w:pPr>
+        <w:pStyle w:val="Heading1"/>
+        <w:ind w:left="3150"/>
+        <w:jc w:val="center"/>
+        <w:rPr>
+          <w:b/>
+          <w:bCs/>
+          <w:color w:val="auto"/>
+          <w:sz w:val="48"/>
+          <w:szCs w:val="48"/>
+        </w:rPr>
+      </w:pPr>
+    </w:p>
+    <w:p>
+      <w:pPr>
+        <w:pStyle w:val="Heading1"/>
+        <w:ind w:left="3150"/>
+        <w:jc w:val="center"/>
+        <w:rPr>
+          <w:b/>
+          <w:bCs/>
+          <w:color w:val="auto"/>
+          <w:sz w:val="48"/>
+          <w:szCs w:val="48"/>
+        </w:rPr>
+      </w:pPr>
+    </w:p>
+    <w:p>
+      <w:pPr>
+        <w:pStyle w:val="Heading1"/>
+        <w:ind w:left="3150"/>
+        <w:jc w:val="center"/>
+        <w:rPr>
+          <w:b/>
+          <w:bCs/>
+          <w:color w:val="auto"/>
+          <w:sz w:val="48"/>
+          <w:szCs w:val="48"/>
+        </w:rPr>
+      </w:pPr>
+    </w:p>
+    <w:p>
+      <w:pPr>
+        <w:pStyle w:val="Heading1"/>
+        <w:ind w:left="3150"/>
+        <w:jc w:val="center"/>
+        <w:rPr>
+          <w:b/>
+          <w:bCs/>
+          <w:color w:val="auto"/>
+          <w:sz w:val="48"/>
+          <w:szCs w:val="48"/>
+        </w:rPr>
+      </w:pPr>
+    </w:p>
+    <w:p>
+      <w:pPr>
+        <w:pStyle w:val="Heading1"/>
+        <w:numPr>
+          <w:ilvl w:val="0"/>
+          <w:numId w:val="1"/>
+        </w:numPr>
+        <w:rPr>
+          <w:b/>
+          <w:bCs/>
+          <w:color w:val="auto"/>
+          <w:sz w:val="48"/>
+          <w:szCs w:val="48"/>
+        </w:rPr>
+      </w:pPr>
+      <w:r>
+        <w:rPr>
+          <w:b/>
+          <w:bCs/>
+          <w:color w:val="auto"/>
+          <w:sz w:val="48"/>
+          <w:szCs w:val="48"/>
+        </w:rPr>
         <w:t xml:space="preserve"> </w:t>
       </w:r>
-    </w:p>
-    <w:p>
-      <w:pPr>
-        <w:pStyle w:val="Kop2"/>
+      <w:r>
+        <w:rPr>
+          <w:b/>
+          <w:bCs/>
+          <w:color w:val="auto"/>
+          <w:sz w:val="48"/>
+          <w:szCs w:val="48"/>
+        </w:rPr>
+        <w:t>Normaliseren</w:t>
+      </w:r>
+      <w:bookmarkEnd w:id="8"/>
+      <w:r>
+        <w:rPr>
+          <w:b/>
+          <w:bCs/>
+          <w:color w:val="auto"/>
+          <w:sz w:val="48"/>
+          <w:szCs w:val="48"/>
+        </w:rPr>
+        <w:t xml:space="preserve"> </w:t>
+      </w:r>
+    </w:p>
+    <w:p>
+      <w:pPr>
+        <w:pStyle w:val="Heading2"/>
         <w:tabs>
           <w:tab w:val="left" w:pos="5364"/>
         </w:tabs>
@@ -3397,6 +3707,7 @@
         <w:rPr>
           <w:noProof/>
         </w:rPr>
+        <w:lastRenderedPageBreak/>
         <w:drawing>
           <wp:anchor distT="0" distB="0" distL="114300" distR="114300" simplePos="0" relativeHeight="251665408" behindDoc="0" locked="0" layoutInCell="1" allowOverlap="1" wp14:anchorId="40FF582A" wp14:editId="190BFBCF">
             <wp:simplePos x="0" y="0"/>
@@ -3423,7 +3734,7 @@
                     </pic:cNvPicPr>
                   </pic:nvPicPr>
                   <pic:blipFill>
-                    <a:blip r:embed="rId12">
+                    <a:blip r:embed="rId15">
                       <a:extLst>
                         <a:ext uri="{28A0092B-C50C-407E-A947-70E740481C1C}">
                           <a14:useLocalDpi xmlns:a14="http://schemas.microsoft.com/office/drawing/2010/main" val="0"/>
@@ -3476,7 +3787,7 @@
                     </pic:cNvPicPr>
                   </pic:nvPicPr>
                   <pic:blipFill>
-                    <a:blip r:embed="rId13">
+                    <a:blip r:embed="rId16">
                       <a:extLst>
                         <a:ext uri="{28A0092B-C50C-407E-A947-70E740481C1C}">
                           <a14:useLocalDpi xmlns:a14="http://schemas.microsoft.com/office/drawing/2010/main" val="0"/>
@@ -3514,139 +3825,139 @@
     <w:p/>
     <w:p>
       <w:pPr>
-        <w:pStyle w:val="Kop1"/>
-      </w:pPr>
-    </w:p>
-    <w:p>
-      <w:pPr>
-        <w:rPr>
-          <w:rFonts w:asciiTheme="majorHAnsi" w:hAnsiTheme="majorHAnsi" w:cstheme="majorHAnsi"/>
-        </w:rPr>
-      </w:pPr>
-    </w:p>
-    <w:p>
-      <w:pPr>
-        <w:rPr>
-          <w:rFonts w:asciiTheme="majorHAnsi" w:hAnsiTheme="majorHAnsi" w:cstheme="majorHAnsi"/>
-        </w:rPr>
-      </w:pPr>
-    </w:p>
-    <w:p>
-      <w:pPr>
-        <w:rPr>
-          <w:rFonts w:asciiTheme="majorHAnsi" w:hAnsiTheme="majorHAnsi" w:cstheme="majorHAnsi"/>
-        </w:rPr>
-      </w:pPr>
-    </w:p>
-    <w:p>
-      <w:pPr>
-        <w:rPr>
-          <w:rFonts w:asciiTheme="majorHAnsi" w:hAnsiTheme="majorHAnsi" w:cstheme="majorHAnsi"/>
-        </w:rPr>
-      </w:pPr>
-    </w:p>
-    <w:p>
-      <w:pPr>
-        <w:rPr>
-          <w:rFonts w:asciiTheme="majorHAnsi" w:hAnsiTheme="majorHAnsi" w:cstheme="majorHAnsi"/>
-        </w:rPr>
-      </w:pPr>
-    </w:p>
-    <w:p>
-      <w:pPr>
-        <w:rPr>
-          <w:rFonts w:asciiTheme="majorHAnsi" w:hAnsiTheme="majorHAnsi" w:cstheme="majorHAnsi"/>
-        </w:rPr>
-      </w:pPr>
-    </w:p>
-    <w:p>
-      <w:pPr>
-        <w:rPr>
-          <w:rFonts w:asciiTheme="majorHAnsi" w:hAnsiTheme="majorHAnsi" w:cstheme="majorHAnsi"/>
-        </w:rPr>
-      </w:pPr>
-    </w:p>
-    <w:p>
-      <w:pPr>
-        <w:rPr>
-          <w:rFonts w:asciiTheme="majorHAnsi" w:hAnsiTheme="majorHAnsi" w:cstheme="majorHAnsi"/>
-        </w:rPr>
-      </w:pPr>
-    </w:p>
-    <w:p>
-      <w:pPr>
-        <w:rPr>
-          <w:rFonts w:asciiTheme="majorHAnsi" w:hAnsiTheme="majorHAnsi" w:cstheme="majorHAnsi"/>
-        </w:rPr>
-      </w:pPr>
-    </w:p>
-    <w:p>
-      <w:pPr>
-        <w:rPr>
-          <w:rFonts w:asciiTheme="majorHAnsi" w:hAnsiTheme="majorHAnsi" w:cstheme="majorHAnsi"/>
-        </w:rPr>
-      </w:pPr>
-    </w:p>
-    <w:p>
-      <w:pPr>
-        <w:rPr>
-          <w:rFonts w:asciiTheme="majorHAnsi" w:hAnsiTheme="majorHAnsi" w:cstheme="majorHAnsi"/>
-        </w:rPr>
-      </w:pPr>
-    </w:p>
-    <w:p>
-      <w:pPr>
-        <w:rPr>
-          <w:rFonts w:asciiTheme="majorHAnsi" w:hAnsiTheme="majorHAnsi" w:cstheme="majorHAnsi"/>
-        </w:rPr>
-      </w:pPr>
-    </w:p>
-    <w:p>
-      <w:pPr>
-        <w:pStyle w:val="Kop2"/>
+        <w:pStyle w:val="Heading1"/>
+      </w:pPr>
+    </w:p>
+    <w:p>
+      <w:pPr>
+        <w:rPr>
+          <w:rFonts w:asciiTheme="majorHAnsi" w:hAnsiTheme="majorHAnsi" w:cstheme="majorHAnsi"/>
+        </w:rPr>
+      </w:pPr>
+    </w:p>
+    <w:p>
+      <w:pPr>
+        <w:rPr>
+          <w:rFonts w:asciiTheme="majorHAnsi" w:hAnsiTheme="majorHAnsi" w:cstheme="majorHAnsi"/>
+        </w:rPr>
+      </w:pPr>
+    </w:p>
+    <w:p>
+      <w:pPr>
+        <w:rPr>
+          <w:rFonts w:asciiTheme="majorHAnsi" w:hAnsiTheme="majorHAnsi" w:cstheme="majorHAnsi"/>
+        </w:rPr>
+      </w:pPr>
+    </w:p>
+    <w:p>
+      <w:pPr>
+        <w:rPr>
+          <w:rFonts w:asciiTheme="majorHAnsi" w:hAnsiTheme="majorHAnsi" w:cstheme="majorHAnsi"/>
+        </w:rPr>
+      </w:pPr>
+    </w:p>
+    <w:p>
+      <w:pPr>
+        <w:rPr>
+          <w:rFonts w:asciiTheme="majorHAnsi" w:hAnsiTheme="majorHAnsi" w:cstheme="majorHAnsi"/>
+        </w:rPr>
+      </w:pPr>
+    </w:p>
+    <w:p>
+      <w:pPr>
+        <w:rPr>
+          <w:rFonts w:asciiTheme="majorHAnsi" w:hAnsiTheme="majorHAnsi" w:cstheme="majorHAnsi"/>
+        </w:rPr>
+      </w:pPr>
+    </w:p>
+    <w:p>
+      <w:pPr>
+        <w:rPr>
+          <w:rFonts w:asciiTheme="majorHAnsi" w:hAnsiTheme="majorHAnsi" w:cstheme="majorHAnsi"/>
+        </w:rPr>
+      </w:pPr>
+    </w:p>
+    <w:p>
+      <w:pPr>
+        <w:rPr>
+          <w:rFonts w:asciiTheme="majorHAnsi" w:hAnsiTheme="majorHAnsi" w:cstheme="majorHAnsi"/>
+        </w:rPr>
+      </w:pPr>
+    </w:p>
+    <w:p>
+      <w:pPr>
+        <w:rPr>
+          <w:rFonts w:asciiTheme="majorHAnsi" w:hAnsiTheme="majorHAnsi" w:cstheme="majorHAnsi"/>
+        </w:rPr>
+      </w:pPr>
+    </w:p>
+    <w:p>
+      <w:pPr>
+        <w:rPr>
+          <w:rFonts w:asciiTheme="majorHAnsi" w:hAnsiTheme="majorHAnsi" w:cstheme="majorHAnsi"/>
+        </w:rPr>
+      </w:pPr>
+    </w:p>
+    <w:p>
+      <w:pPr>
+        <w:rPr>
+          <w:rFonts w:asciiTheme="majorHAnsi" w:hAnsiTheme="majorHAnsi" w:cstheme="majorHAnsi"/>
+        </w:rPr>
+      </w:pPr>
+    </w:p>
+    <w:p>
+      <w:pPr>
+        <w:rPr>
+          <w:rFonts w:asciiTheme="majorHAnsi" w:hAnsiTheme="majorHAnsi" w:cstheme="majorHAnsi"/>
+        </w:rPr>
+      </w:pPr>
+    </w:p>
+    <w:p>
+      <w:pPr>
+        <w:pStyle w:val="Heading2"/>
       </w:pPr>
       <w:bookmarkStart w:id="10" w:name="_Toc85894479"/>
       <w:r>
+        <w:t xml:space="preserve">Normaliseren </w:t>
+      </w:r>
+      <w:r>
+        <w:t>a</w:t>
+      </w:r>
+      <w:r>
+        <w:t>genda</w:t>
+      </w:r>
+      <w:r>
+        <w:t>:</w:t>
+      </w:r>
+      <w:bookmarkEnd w:id="10"/>
+      <w:r>
+        <w:t xml:space="preserve"> </w:t>
+      </w:r>
+    </w:p>
+    <w:p>
+      <w:pPr>
+        <w:rPr>
+          <w:rFonts w:asciiTheme="majorHAnsi" w:hAnsiTheme="majorHAnsi" w:cstheme="majorHAnsi"/>
+        </w:rPr>
+      </w:pPr>
+      <w:r>
+        <w:rPr>
+          <w:rFonts w:asciiTheme="majorHAnsi" w:hAnsiTheme="majorHAnsi" w:cstheme="majorHAnsi"/>
+        </w:rPr>
+        <w:t xml:space="preserve">Klanten moeten hun afspraken plannen. Dit ziet er als volgt uit: </w:t>
+      </w:r>
+    </w:p>
+    <w:p>
+      <w:pPr>
+        <w:rPr>
+          <w:rFonts w:asciiTheme="majorHAnsi" w:hAnsiTheme="majorHAnsi" w:cstheme="majorHAnsi"/>
+        </w:rPr>
+      </w:pPr>
+      <w:r>
+        <w:rPr>
+          <w:noProof/>
+        </w:rPr>
         <w:lastRenderedPageBreak/>
-        <w:t xml:space="preserve">Normaliseren </w:t>
-      </w:r>
-      <w:r>
-        <w:t>a</w:t>
-      </w:r>
-      <w:r>
-        <w:t>genda</w:t>
-      </w:r>
-      <w:r>
-        <w:t>:</w:t>
-      </w:r>
-      <w:bookmarkEnd w:id="10"/>
-      <w:r>
-        <w:t xml:space="preserve"> </w:t>
-      </w:r>
-    </w:p>
-    <w:p>
-      <w:pPr>
-        <w:rPr>
-          <w:rFonts w:asciiTheme="majorHAnsi" w:hAnsiTheme="majorHAnsi" w:cstheme="majorHAnsi"/>
-        </w:rPr>
-      </w:pPr>
-      <w:r>
-        <w:rPr>
-          <w:rFonts w:asciiTheme="majorHAnsi" w:hAnsiTheme="majorHAnsi" w:cstheme="majorHAnsi"/>
-        </w:rPr>
-        <w:t xml:space="preserve">Klanten moeten hun afspraken plannen. Dit ziet er als volgt uit: </w:t>
-      </w:r>
-    </w:p>
-    <w:p>
-      <w:pPr>
-        <w:rPr>
-          <w:rFonts w:asciiTheme="majorHAnsi" w:hAnsiTheme="majorHAnsi" w:cstheme="majorHAnsi"/>
-        </w:rPr>
-      </w:pPr>
-      <w:r>
-        <w:rPr>
-          <w:noProof/>
-        </w:rPr>
         <w:drawing>
           <wp:anchor distT="0" distB="0" distL="114300" distR="114300" simplePos="0" relativeHeight="251666432" behindDoc="0" locked="0" layoutInCell="1" allowOverlap="1" wp14:anchorId="063A5670" wp14:editId="37E0FF0F">
             <wp:simplePos x="0" y="0"/>
@@ -3673,7 +3984,7 @@
                     </pic:cNvPicPr>
                   </pic:nvPicPr>
                   <pic:blipFill>
-                    <a:blip r:embed="rId14">
+                    <a:blip r:embed="rId17">
                       <a:extLst>
                         <a:ext uri="{28A0092B-C50C-407E-A947-70E740481C1C}">
                           <a14:useLocalDpi xmlns:a14="http://schemas.microsoft.com/office/drawing/2010/main" val="0"/>
@@ -3732,7 +4043,7 @@
                     </pic:cNvPicPr>
                   </pic:nvPicPr>
                   <pic:blipFill>
-                    <a:blip r:embed="rId15">
+                    <a:blip r:embed="rId18">
                       <a:extLst>
                         <a:ext uri="{28A0092B-C50C-407E-A947-70E740481C1C}">
                           <a14:useLocalDpi xmlns:a14="http://schemas.microsoft.com/office/drawing/2010/main" val="0"/>
@@ -3878,11 +4189,10 @@
     </w:p>
     <w:p>
       <w:pPr>
-        <w:pStyle w:val="Kop2"/>
+        <w:pStyle w:val="Heading2"/>
       </w:pPr>
       <w:bookmarkStart w:id="11" w:name="_Toc85894480"/>
       <w:r>
-        <w:lastRenderedPageBreak/>
         <w:t xml:space="preserve">Normaliseren </w:t>
       </w:r>
       <w:r>
@@ -3925,7 +4235,7 @@
                     </pic:cNvPicPr>
                   </pic:nvPicPr>
                   <pic:blipFill>
-                    <a:blip r:embed="rId16">
+                    <a:blip r:embed="rId19">
                       <a:extLst>
                         <a:ext uri="{28A0092B-C50C-407E-A947-70E740481C1C}">
                           <a14:useLocalDpi xmlns:a14="http://schemas.microsoft.com/office/drawing/2010/main" val="0"/>
@@ -3993,7 +4303,7 @@
                     </pic:cNvPicPr>
                   </pic:nvPicPr>
                   <pic:blipFill>
-                    <a:blip r:embed="rId17">
+                    <a:blip r:embed="rId20">
                       <a:extLst>
                         <a:ext uri="{28A0092B-C50C-407E-A947-70E740481C1C}">
                           <a14:useLocalDpi xmlns:a14="http://schemas.microsoft.com/office/drawing/2010/main" val="0"/>
@@ -4080,7 +4390,7 @@
     <w:p/>
     <w:p>
       <w:pPr>
-        <w:pStyle w:val="Kop2"/>
+        <w:pStyle w:val="Heading2"/>
       </w:pPr>
       <w:bookmarkStart w:id="12" w:name="_Toc85894481"/>
       <w:r>
@@ -4128,7 +4438,7 @@
                     </pic:cNvPicPr>
                   </pic:nvPicPr>
                   <pic:blipFill>
-                    <a:blip r:embed="rId18" cstate="print">
+                    <a:blip r:embed="rId21" cstate="print">
                       <a:extLst>
                         <a:ext uri="{28A0092B-C50C-407E-A947-70E740481C1C}">
                           <a14:useLocalDpi xmlns:a14="http://schemas.microsoft.com/office/drawing/2010/main" val="0"/>
@@ -4181,7 +4491,7 @@
                     </pic:cNvPicPr>
                   </pic:nvPicPr>
                   <pic:blipFill>
-                    <a:blip r:embed="rId19">
+                    <a:blip r:embed="rId22">
                       <a:extLst>
                         <a:ext uri="{28A0092B-C50C-407E-A947-70E740481C1C}">
                           <a14:useLocalDpi xmlns:a14="http://schemas.microsoft.com/office/drawing/2010/main" val="0"/>
@@ -4407,7 +4717,7 @@
     </w:p>
     <w:p>
       <w:pPr>
-        <w:pStyle w:val="Kop2"/>
+        <w:pStyle w:val="Heading2"/>
       </w:pPr>
       <w:bookmarkStart w:id="13" w:name="_Toc85894482"/>
       <w:r>
@@ -4458,7 +4768,7 @@
                     </pic:cNvPicPr>
                   </pic:nvPicPr>
                   <pic:blipFill>
-                    <a:blip r:embed="rId20">
+                    <a:blip r:embed="rId23">
                       <a:extLst>
                         <a:ext uri="{28A0092B-C50C-407E-A947-70E740481C1C}">
                           <a14:useLocalDpi xmlns:a14="http://schemas.microsoft.com/office/drawing/2010/main" val="0"/>
@@ -4511,7 +4821,7 @@
                     </pic:cNvPicPr>
                   </pic:nvPicPr>
                   <pic:blipFill>
-                    <a:blip r:embed="rId21">
+                    <a:blip r:embed="rId24">
                       <a:extLst>
                         <a:ext uri="{28A0092B-C50C-407E-A947-70E740481C1C}">
                           <a14:useLocalDpi xmlns:a14="http://schemas.microsoft.com/office/drawing/2010/main" val="0"/>
@@ -4552,7 +4862,7 @@
     <w:p/>
     <w:p>
       <w:pPr>
-        <w:pStyle w:val="Kop1"/>
+        <w:pStyle w:val="Heading1"/>
         <w:numPr>
           <w:ilvl w:val="0"/>
           <w:numId w:val="1"/>
@@ -4603,16 +4913,11 @@
     </w:p>
     <w:p>
       <w:pPr>
-        <w:pStyle w:val="Kop2"/>
+        <w:pStyle w:val="Heading2"/>
       </w:pPr>
       <w:bookmarkStart w:id="15" w:name="_Toc85894484"/>
-      <w:proofErr w:type="spellStart"/>
-      <w:r>
-        <w:t>Logical</w:t>
-      </w:r>
-      <w:proofErr w:type="spellEnd"/>
-      <w:r>
-        <w:t xml:space="preserve"> ERD:</w:t>
+      <w:r>
+        <w:t>Logical ERD:</w:t>
       </w:r>
       <w:bookmarkEnd w:id="15"/>
       <w:r>
@@ -4642,7 +4947,7 @@
                     </pic:cNvPicPr>
                   </pic:nvPicPr>
                   <pic:blipFill>
-                    <a:blip r:embed="rId22">
+                    <a:blip r:embed="rId25">
                       <a:extLst>
                         <a:ext uri="{28A0092B-C50C-407E-A947-70E740481C1C}">
                           <a14:useLocalDpi xmlns:a14="http://schemas.microsoft.com/office/drawing/2010/main" val="0"/>
@@ -4676,19 +4981,14 @@
     </w:p>
     <w:p>
       <w:pPr>
-        <w:pStyle w:val="Kop2"/>
+        <w:pStyle w:val="Heading2"/>
       </w:pPr>
       <w:bookmarkStart w:id="16" w:name="_Toc85894485"/>
-      <w:proofErr w:type="spellStart"/>
       <w:r>
         <w:t>R</w:t>
       </w:r>
       <w:r>
-        <w:t>ational</w:t>
-      </w:r>
-      <w:proofErr w:type="spellEnd"/>
-      <w:r>
-        <w:t xml:space="preserve"> </w:t>
+        <w:t xml:space="preserve">ational </w:t>
       </w:r>
       <w:r>
         <w:t>ERD:</w:t>
@@ -4721,7 +5021,7 @@
                     </pic:cNvPicPr>
                   </pic:nvPicPr>
                   <pic:blipFill>
-                    <a:blip r:embed="rId23">
+                    <a:blip r:embed="rId26">
                       <a:extLst>
                         <a:ext uri="{28A0092B-C50C-407E-A947-70E740481C1C}">
                           <a14:useLocalDpi xmlns:a14="http://schemas.microsoft.com/office/drawing/2010/main" val="0"/>
@@ -4754,8 +5054,8 @@
       </w:r>
     </w:p>
     <w:sectPr>
-      <w:headerReference w:type="default" r:id="rId24"/>
-      <w:footerReference w:type="default" r:id="rId25"/>
+      <w:headerReference w:type="default" r:id="rId27"/>
+      <w:footerReference w:type="default" r:id="rId28"/>
       <w:pgSz w:w="12240" w:h="15840"/>
       <w:pgMar w:top="1417" w:right="1417" w:bottom="1417" w:left="1417" w:header="720" w:footer="720" w:gutter="0"/>
       <w:cols w:space="720"/>
@@ -4802,7 +5102,7 @@
     <w:sdtContent>
       <w:p>
         <w:pPr>
-          <w:pStyle w:val="Voettekst"/>
+          <w:pStyle w:val="Footer"/>
           <w:jc w:val="right"/>
         </w:pPr>
         <w:r>
@@ -4831,7 +5131,7 @@
   </w:sdt>
   <w:p>
     <w:pPr>
-      <w:pStyle w:val="Voettekst"/>
+      <w:pStyle w:val="Footer"/>
     </w:pPr>
   </w:p>
 </w:ftr>
@@ -4860,7 +5160,7 @@
 <w:hdr xmlns:wpc="http://schemas.microsoft.com/office/word/2010/wordprocessingCanvas" xmlns:cx="http://schemas.microsoft.com/office/drawing/2014/chartex" xmlns:cx1="http://schemas.microsoft.com/office/drawing/2015/9/8/chartex" xmlns:cx2="http://schemas.microsoft.com/office/drawing/2015/10/21/chartex" xmlns:cx3="http://schemas.microsoft.com/office/drawing/2016/5/9/chartex" xmlns:cx4="http://schemas.microsoft.com/office/drawing/2016/5/10/chartex" xmlns:cx5="http://schemas.microsoft.com/office/drawing/2016/5/11/chartex" xmlns:cx6="http://schemas.microsoft.com/office/drawing/2016/5/12/chartex" xmlns:cx7="http://schemas.microsoft.com/office/drawing/2016/5/13/chartex" xmlns:cx8="http://schemas.microsoft.com/office/drawing/2016/5/14/chartex" xmlns:mc="http://schemas.openxmlformats.org/markup-compatibility/2006" xmlns:aink="http://schemas.microsoft.com/office/drawing/2016/ink" xmlns:am3d="http://schemas.microsoft.com/office/drawing/2017/model3d" xmlns:o="urn:schemas-microsoft-com:office:office" xmlns:r="http://schemas.openxmlformats.org/officeDocument/2006/relationships" xmlns:m="http://schemas.openxmlformats.org/officeDocument/2006/math" xmlns:v="urn:schemas-microsoft-com:vml" xmlns:wp14="http://schemas.microsoft.com/office/word/2010/wordprocessingDrawing" xmlns:wp="http://schemas.openxmlformats.org/drawingml/2006/wordprocessingDrawing" xmlns:w10="urn:schemas-microsoft-com:office:word" xmlns:w="http://schemas.openxmlformats.org/wordprocessingml/2006/main" xmlns:w14="http://schemas.microsoft.com/office/word/2010/wordml" xmlns:w15="http://schemas.microsoft.com/office/word/2012/wordml" xmlns:w16cex="http://schemas.microsoft.com/office/word/2018/wordml/cex" xmlns:w16cid="http://schemas.microsoft.com/office/word/2016/wordml/cid" xmlns:w16="http://schemas.microsoft.com/office/word/2018/wordml" xmlns:w16sdtdh="http://schemas.microsoft.com/office/word/2020/wordml/sdtdatahash" xmlns:w16se="http://schemas.microsoft.com/office/word/2015/wordml/symex" xmlns:wpg="http://schemas.microsoft.com/office/word/2010/wordprocessingGroup" xmlns:wpi="http://schemas.microsoft.com/office/word/2010/wordprocessingInk" xmlns:wne="http://schemas.microsoft.com/office/word/2006/wordml" xmlns:wps="http://schemas.microsoft.com/office/word/2010/wordprocessingShape" mc:Ignorable="w14 w15 w16se w16cid w16 w16cex w16sdtdh wp14">
   <w:p>
     <w:pPr>
-      <w:pStyle w:val="Koptekst"/>
+      <w:pStyle w:val="Header"/>
       <w:jc w:val="right"/>
     </w:pPr>
     <w:r>
@@ -5674,7 +5974,7 @@
     <w:lsdException w:name="Unresolved Mention" w:semiHidden="1" w:unhideWhenUsed="1"/>
     <w:lsdException w:name="Smart Link" w:semiHidden="1" w:unhideWhenUsed="1"/>
   </w:latentStyles>
-  <w:style w:type="paragraph" w:default="1" w:styleId="Standaard">
+  <w:style w:type="paragraph" w:default="1" w:styleId="Normal">
     <w:name w:val="Normal"/>
     <w:qFormat/>
     <w:rsid w:val="008E585B"/>
@@ -5693,11 +5993,11 @@
       <w:lang w:val="nl-NL" w:eastAsia="nl-NL"/>
     </w:rPr>
   </w:style>
-  <w:style w:type="paragraph" w:styleId="Kop1">
+  <w:style w:type="paragraph" w:styleId="Heading1">
     <w:name w:val="heading 1"/>
-    <w:basedOn w:val="Standaard"/>
-    <w:next w:val="Standaard"/>
-    <w:link w:val="Kop1Char"/>
+    <w:basedOn w:val="Normal"/>
+    <w:next w:val="Normal"/>
+    <w:link w:val="Heading1Char"/>
     <w:uiPriority w:val="9"/>
     <w:qFormat/>
     <w:rsid w:val="008E585B"/>
@@ -5713,11 +6013,11 @@
       <w:szCs w:val="32"/>
     </w:rPr>
   </w:style>
-  <w:style w:type="paragraph" w:styleId="Kop2">
+  <w:style w:type="paragraph" w:styleId="Heading2">
     <w:name w:val="heading 2"/>
-    <w:basedOn w:val="Standaard"/>
-    <w:next w:val="Standaard"/>
-    <w:link w:val="Kop2Char"/>
+    <w:basedOn w:val="Normal"/>
+    <w:next w:val="Normal"/>
+    <w:link w:val="Heading2Char"/>
     <w:uiPriority w:val="9"/>
     <w:unhideWhenUsed/>
     <w:qFormat/>
@@ -5734,13 +6034,13 @@
       <w:szCs w:val="26"/>
     </w:rPr>
   </w:style>
-  <w:style w:type="character" w:default="1" w:styleId="Standaardalinea-lettertype">
+  <w:style w:type="character" w:default="1" w:styleId="DefaultParagraphFont">
     <w:name w:val="Default Paragraph Font"/>
     <w:uiPriority w:val="1"/>
     <w:semiHidden/>
     <w:unhideWhenUsed/>
   </w:style>
-  <w:style w:type="table" w:default="1" w:styleId="Standaardtabel">
+  <w:style w:type="table" w:default="1" w:styleId="TableNormal">
     <w:name w:val="Normal Table"/>
     <w:uiPriority w:val="99"/>
     <w:semiHidden/>
@@ -5755,16 +6055,16 @@
       </w:tblCellMar>
     </w:tblPr>
   </w:style>
-  <w:style w:type="numbering" w:default="1" w:styleId="Geenlijst">
+  <w:style w:type="numbering" w:default="1" w:styleId="NoList">
     <w:name w:val="No List"/>
     <w:uiPriority w:val="99"/>
     <w:semiHidden/>
     <w:unhideWhenUsed/>
   </w:style>
-  <w:style w:type="paragraph" w:styleId="Koptekst">
+  <w:style w:type="paragraph" w:styleId="Header">
     <w:name w:val="header"/>
-    <w:basedOn w:val="Standaard"/>
-    <w:link w:val="KoptekstChar"/>
+    <w:basedOn w:val="Normal"/>
+    <w:link w:val="HeaderChar"/>
     <w:uiPriority w:val="99"/>
     <w:unhideWhenUsed/>
     <w:rsid w:val="008E585B"/>
@@ -5775,17 +6075,17 @@
       </w:tabs>
     </w:pPr>
   </w:style>
-  <w:style w:type="character" w:customStyle="1" w:styleId="KoptekstChar">
-    <w:name w:val="Koptekst Char"/>
-    <w:basedOn w:val="Standaardalinea-lettertype"/>
-    <w:link w:val="Koptekst"/>
+  <w:style w:type="character" w:customStyle="1" w:styleId="HeaderChar">
+    <w:name w:val="Header Char"/>
+    <w:basedOn w:val="DefaultParagraphFont"/>
+    <w:link w:val="Header"/>
     <w:uiPriority w:val="99"/>
     <w:rsid w:val="008E585B"/>
   </w:style>
-  <w:style w:type="paragraph" w:styleId="Voettekst">
+  <w:style w:type="paragraph" w:styleId="Footer">
     <w:name w:val="footer"/>
-    <w:basedOn w:val="Standaard"/>
-    <w:link w:val="VoettekstChar"/>
+    <w:basedOn w:val="Normal"/>
+    <w:link w:val="FooterChar"/>
     <w:uiPriority w:val="99"/>
     <w:unhideWhenUsed/>
     <w:rsid w:val="008E585B"/>
@@ -5796,17 +6096,17 @@
       </w:tabs>
     </w:pPr>
   </w:style>
-  <w:style w:type="character" w:customStyle="1" w:styleId="VoettekstChar">
-    <w:name w:val="Voettekst Char"/>
-    <w:basedOn w:val="Standaardalinea-lettertype"/>
-    <w:link w:val="Voettekst"/>
+  <w:style w:type="character" w:customStyle="1" w:styleId="FooterChar">
+    <w:name w:val="Footer Char"/>
+    <w:basedOn w:val="DefaultParagraphFont"/>
+    <w:link w:val="Footer"/>
     <w:uiPriority w:val="99"/>
     <w:rsid w:val="008E585B"/>
   </w:style>
-  <w:style w:type="paragraph" w:styleId="Ondertitel">
+  <w:style w:type="paragraph" w:styleId="Subtitle">
     <w:name w:val="Subtitle"/>
-    <w:basedOn w:val="Standaard"/>
-    <w:link w:val="OndertitelChar"/>
+    <w:basedOn w:val="Normal"/>
+    <w:link w:val="SubtitleChar"/>
     <w:rsid w:val="008E585B"/>
     <w:pPr>
       <w:spacing w:before="600" w:after="60"/>
@@ -5818,10 +6118,10 @@
       <w:sz w:val="40"/>
     </w:rPr>
   </w:style>
-  <w:style w:type="character" w:customStyle="1" w:styleId="OndertitelChar">
-    <w:name w:val="Ondertitel Char"/>
-    <w:basedOn w:val="Standaardalinea-lettertype"/>
-    <w:link w:val="Ondertitel"/>
+  <w:style w:type="character" w:customStyle="1" w:styleId="SubtitleChar">
+    <w:name w:val="Subtitle Char"/>
+    <w:basedOn w:val="DefaultParagraphFont"/>
+    <w:link w:val="Subtitle"/>
     <w:rsid w:val="008E585B"/>
     <w:rPr>
       <w:rFonts w:ascii="Colonna MT" w:eastAsia="Times New Roman" w:hAnsi="Colonna MT" w:cs="Times New Roman"/>
@@ -5831,11 +6131,11 @@
       <w:lang w:val="nl-NL" w:eastAsia="nl-NL"/>
     </w:rPr>
   </w:style>
-  <w:style w:type="paragraph" w:styleId="Titel">
+  <w:style w:type="paragraph" w:styleId="Title">
     <w:name w:val="Title"/>
-    <w:basedOn w:val="Standaard"/>
-    <w:next w:val="Ondertitel"/>
-    <w:link w:val="TitelChar"/>
+    <w:basedOn w:val="Normal"/>
+    <w:next w:val="Subtitle"/>
+    <w:link w:val="TitleChar"/>
     <w:qFormat/>
     <w:rsid w:val="008E585B"/>
     <w:pPr>
@@ -5852,10 +6152,10 @@
       <w:sz w:val="60"/>
     </w:rPr>
   </w:style>
-  <w:style w:type="character" w:customStyle="1" w:styleId="TitelChar">
-    <w:name w:val="Titel Char"/>
-    <w:basedOn w:val="Standaardalinea-lettertype"/>
-    <w:link w:val="Titel"/>
+  <w:style w:type="character" w:customStyle="1" w:styleId="TitleChar">
+    <w:name w:val="Title Char"/>
+    <w:basedOn w:val="DefaultParagraphFont"/>
+    <w:link w:val="Title"/>
     <w:rsid w:val="008E585B"/>
     <w:rPr>
       <w:rFonts w:ascii="Arial" w:eastAsia="Times New Roman" w:hAnsi="Arial" w:cs="Times New Roman"/>
@@ -5867,10 +6167,10 @@
       <w:lang w:val="nl-NL" w:eastAsia="nl-NL"/>
     </w:rPr>
   </w:style>
-  <w:style w:type="character" w:customStyle="1" w:styleId="Kop1Char">
-    <w:name w:val="Kop 1 Char"/>
-    <w:basedOn w:val="Standaardalinea-lettertype"/>
-    <w:link w:val="Kop1"/>
+  <w:style w:type="character" w:customStyle="1" w:styleId="Heading1Char">
+    <w:name w:val="Heading 1 Char"/>
+    <w:basedOn w:val="DefaultParagraphFont"/>
+    <w:link w:val="Heading1"/>
     <w:uiPriority w:val="9"/>
     <w:rsid w:val="008E585B"/>
     <w:rPr>
@@ -5881,10 +6181,10 @@
       <w:lang w:val="nl-NL" w:eastAsia="nl-NL"/>
     </w:rPr>
   </w:style>
-  <w:style w:type="paragraph" w:styleId="Kopvaninhoudsopgave">
+  <w:style w:type="paragraph" w:styleId="TOCHeading">
     <w:name w:val="TOC Heading"/>
-    <w:basedOn w:val="Kop1"/>
-    <w:next w:val="Standaard"/>
+    <w:basedOn w:val="Heading1"/>
+    <w:next w:val="Normal"/>
     <w:uiPriority w:val="39"/>
     <w:unhideWhenUsed/>
     <w:qFormat/>
@@ -5901,10 +6201,10 @@
       <w:lang w:val="en-US" w:eastAsia="en-US"/>
     </w:rPr>
   </w:style>
-  <w:style w:type="paragraph" w:styleId="Inhopg1">
+  <w:style w:type="paragraph" w:styleId="TOC1">
     <w:name w:val="toc 1"/>
-    <w:basedOn w:val="Standaard"/>
-    <w:next w:val="Standaard"/>
+    <w:basedOn w:val="Normal"/>
+    <w:next w:val="Normal"/>
     <w:autoRedefine/>
     <w:uiPriority w:val="39"/>
     <w:unhideWhenUsed/>
@@ -5916,10 +6216,10 @@
       <w:spacing w:after="100"/>
     </w:pPr>
   </w:style>
-  <w:style w:type="paragraph" w:styleId="Inhopg2">
+  <w:style w:type="paragraph" w:styleId="TOC2">
     <w:name w:val="toc 2"/>
-    <w:basedOn w:val="Standaard"/>
-    <w:next w:val="Standaard"/>
+    <w:basedOn w:val="Normal"/>
+    <w:next w:val="Normal"/>
     <w:autoRedefine/>
     <w:uiPriority w:val="39"/>
     <w:unhideWhenUsed/>
@@ -5934,7 +6234,7 @@
   </w:style>
   <w:style w:type="character" w:styleId="Hyperlink">
     <w:name w:val="Hyperlink"/>
-    <w:basedOn w:val="Standaardalinea-lettertype"/>
+    <w:basedOn w:val="DefaultParagraphFont"/>
     <w:uiPriority w:val="99"/>
     <w:unhideWhenUsed/>
     <w:rsid w:val="008E585B"/>
@@ -5943,9 +6243,9 @@
       <w:u w:val="single"/>
     </w:rPr>
   </w:style>
-  <w:style w:type="table" w:styleId="Onopgemaaktetabel1">
+  <w:style w:type="table" w:styleId="PlainTable1">
     <w:name w:val="Plain Table 1"/>
-    <w:basedOn w:val="Standaardtabel"/>
+    <w:basedOn w:val="TableNormal"/>
     <w:uiPriority w:val="41"/>
     <w:rsid w:val="008E585B"/>
     <w:pPr>
@@ -6009,9 +6309,9 @@
       </w:tcPr>
     </w:tblStylePr>
   </w:style>
-  <w:style w:type="table" w:styleId="Tabelraster">
+  <w:style w:type="table" w:styleId="TableGrid">
     <w:name w:val="Table Grid"/>
-    <w:basedOn w:val="Standaardtabel"/>
+    <w:basedOn w:val="TableNormal"/>
     <w:uiPriority w:val="1"/>
     <w:rsid w:val="008E585B"/>
     <w:pPr>
@@ -6032,9 +6332,9 @@
       </w:tblBorders>
     </w:tblPr>
   </w:style>
-  <w:style w:type="paragraph" w:styleId="Lijstalinea">
+  <w:style w:type="paragraph" w:styleId="ListParagraph">
     <w:name w:val="List Paragraph"/>
-    <w:basedOn w:val="Standaard"/>
+    <w:basedOn w:val="Normal"/>
     <w:uiPriority w:val="34"/>
     <w:qFormat/>
     <w:rsid w:val="008E585B"/>
@@ -6043,10 +6343,10 @@
       <w:contextualSpacing/>
     </w:pPr>
   </w:style>
-  <w:style w:type="character" w:customStyle="1" w:styleId="Kop2Char">
-    <w:name w:val="Kop 2 Char"/>
-    <w:basedOn w:val="Standaardalinea-lettertype"/>
-    <w:link w:val="Kop2"/>
+  <w:style w:type="character" w:customStyle="1" w:styleId="Heading2Char">
+    <w:name w:val="Heading 2 Char"/>
+    <w:basedOn w:val="DefaultParagraphFont"/>
+    <w:link w:val="Heading2"/>
     <w:uiPriority w:val="9"/>
     <w:rsid w:val="00F54D3B"/>
     <w:rPr>

</xml_diff>